<commit_message>
changed CV and added mobile app
</commit_message>
<xml_diff>
--- a/CV_LOUEKE_Patrick.docx
+++ b/CV_LOUEKE_Patrick.docx
@@ -70,63 +70,25 @@
           <w:sz w:val="32"/>
           <w:szCs w:val="28"/>
         </w:rPr>
-        <w:t xml:space="preserve"> +89062794366</w:t>
-      </w:r>
-    </w:p>
-    <w:p>
-      <w:pPr>
-        <w:pStyle w:val="Paragraphedeliste"/>
-        <w:numPr>
-          <w:ilvl w:val="0"/>
-          <w:numId w:val="1"/>
-        </w:numPr>
-        <w:spacing w:line="360" w:lineRule="auto"/>
-        <w:jc w:val="both"/>
-        <w:rPr>
-          <w:rFonts w:ascii="Open Sans Light" w:hAnsi="Open Sans Light" w:cs="Open Sans Light"/>
-          <w:sz w:val="32"/>
-          <w:szCs w:val="28"/>
-        </w:rPr>
-      </w:pPr>
-      <w:r>
-        <w:rPr>
-          <w:rFonts w:ascii="Open Sans Light" w:hAnsi="Open Sans Light" w:cs="Open Sans Light"/>
-          <w:sz w:val="32"/>
-          <w:szCs w:val="28"/>
-        </w:rPr>
-        <w:t xml:space="preserve">Tél : </w:t>
-      </w:r>
-      <w:r>
-        <w:rPr>
-          <w:rFonts w:ascii="Open Sans Light" w:hAnsi="Open Sans Light" w:cs="Open Sans Light"/>
-          <w:sz w:val="32"/>
-          <w:szCs w:val="28"/>
-        </w:rPr>
-        <w:t>+</w:t>
-      </w:r>
-      <w:r>
-        <w:rPr>
-          <w:rFonts w:ascii="Open Sans Light" w:hAnsi="Open Sans Light" w:cs="Open Sans Light"/>
-          <w:sz w:val="32"/>
-          <w:szCs w:val="28"/>
-        </w:rPr>
-        <w:t>22</w:t>
-      </w:r>
-      <w:r>
-        <w:rPr>
-          <w:rFonts w:ascii="Open Sans Light" w:hAnsi="Open Sans Light" w:cs="Open Sans Light"/>
-          <w:sz w:val="32"/>
-          <w:szCs w:val="28"/>
-        </w:rPr>
-        <w:t>9</w:t>
-      </w:r>
-      <w:r>
-        <w:rPr>
-          <w:rFonts w:ascii="Open Sans Light" w:hAnsi="Open Sans Light" w:cs="Open Sans Light"/>
-          <w:sz w:val="32"/>
-          <w:szCs w:val="28"/>
-        </w:rPr>
-        <w:t xml:space="preserve"> 96-97-13-77</w:t>
+        <w:t xml:space="preserve"> +79967845528 (</w:t>
+      </w:r>
+      <w:proofErr w:type="spellStart"/>
+      <w:r>
+        <w:rPr>
+          <w:rFonts w:ascii="Open Sans Light" w:hAnsi="Open Sans Light" w:cs="Open Sans Light"/>
+          <w:sz w:val="32"/>
+          <w:szCs w:val="28"/>
+        </w:rPr>
+        <w:t>Whatsapp</w:t>
+      </w:r>
+      <w:proofErr w:type="spellEnd"/>
+      <w:r>
+        <w:rPr>
+          <w:rFonts w:ascii="Open Sans Light" w:hAnsi="Open Sans Light" w:cs="Open Sans Light"/>
+          <w:sz w:val="32"/>
+          <w:szCs w:val="28"/>
+        </w:rPr>
+        <w:t>)</w:t>
       </w:r>
     </w:p>
     <w:p>
@@ -248,14 +210,14 @@
       <w:pPr>
         <w:spacing w:line="360" w:lineRule="auto"/>
         <w:rPr>
-          <w:rFonts w:ascii="Times New Roman" w:hAnsi="Times New Roman" w:cs="Times New Roman"/>
+          <w:rFonts w:ascii="Open Sans Light" w:hAnsi="Open Sans Light" w:cs="Open Sans Light"/>
           <w:sz w:val="28"/>
           <w:szCs w:val="26"/>
         </w:rPr>
       </w:pPr>
       <w:r>
         <w:rPr>
-          <w:rFonts w:ascii="Times New Roman" w:hAnsi="Times New Roman" w:cs="Times New Roman"/>
+          <w:rFonts w:ascii="Open Sans Light" w:hAnsi="Open Sans Light" w:cs="Open Sans Light"/>
           <w:noProof/>
           <w:sz w:val="28"/>
           <w:szCs w:val="26"/>
@@ -266,7 +228,7 @@
             <v:stroke joinstyle="miter"/>
             <v:path gradientshapeok="t" o:connecttype="rect"/>
           </v:shapetype>
-          <v:shape id="_x0000_s1026" type="#_x0000_t109" style="position:absolute;margin-left:65pt;margin-top:8.85pt;width:287.15pt;height:115.45pt;z-index:251660288" fillcolor="white [3201]" strokecolor="#eeece1 [3214]" strokeweight="5pt">
+          <v:shape id="_x0000_s1026" type="#_x0000_t109" style="position:absolute;margin-left:-6.35pt;margin-top:8.85pt;width:447pt;height:115.45pt;z-index:251660288" fillcolor="white [3201]" strokecolor="#eeece1 [3214]" strokeweight="5pt">
             <v:shadow color="#868686"/>
             <v:textbox style="mso-next-textbox:#_x0000_s1026">
               <w:txbxContent>
@@ -282,7 +244,6 @@
                       <w:b/>
                       <w:sz w:val="28"/>
                       <w:szCs w:val="28"/>
-                      <w:lang w:val="en-US"/>
                     </w:rPr>
                   </w:pPr>
                   <w:r>
@@ -291,19 +252,36 @@
                       <w:b/>
                       <w:sz w:val="28"/>
                       <w:szCs w:val="28"/>
-                      <w:lang w:val="en-US"/>
                     </w:rPr>
-                    <w:t xml:space="preserve">Full-Stack web </w:t>
+                    <w:t>Full-</w:t>
                   </w:r>
                   <w:proofErr w:type="spellStart"/>
-                  <w:proofErr w:type="gramStart"/>
                   <w:r>
                     <w:rPr>
                       <w:rFonts w:ascii="Open Sans Light" w:hAnsi="Open Sans Light" w:cs="Open Sans Light"/>
                       <w:b/>
                       <w:sz w:val="28"/>
                       <w:szCs w:val="28"/>
-                      <w:lang w:val="en-US"/>
+                    </w:rPr>
+                    <w:t>Stack</w:t>
+                  </w:r>
+                  <w:proofErr w:type="spellEnd"/>
+                  <w:r>
+                    <w:rPr>
+                      <w:rFonts w:ascii="Open Sans Light" w:hAnsi="Open Sans Light" w:cs="Open Sans Light"/>
+                      <w:b/>
+                      <w:sz w:val="28"/>
+                      <w:szCs w:val="28"/>
+                    </w:rPr>
+                    <w:t xml:space="preserve"> web </w:t>
+                  </w:r>
+                  <w:proofErr w:type="spellStart"/>
+                  <w:r>
+                    <w:rPr>
+                      <w:rFonts w:ascii="Open Sans Light" w:hAnsi="Open Sans Light" w:cs="Open Sans Light"/>
+                      <w:b/>
+                      <w:sz w:val="28"/>
+                      <w:szCs w:val="28"/>
                     </w:rPr>
                     <w:t>developpeur</w:t>
                   </w:r>
@@ -314,11 +292,29 @@
                       <w:b/>
                       <w:sz w:val="28"/>
                       <w:szCs w:val="28"/>
-                      <w:lang w:val="en-US"/>
                     </w:rPr>
                     <w:t xml:space="preserve"> ;</w:t>
                   </w:r>
-                  <w:proofErr w:type="gramEnd"/>
+                  <w:r>
+                    <w:rPr>
+                      <w:rFonts w:ascii="Open Sans Light" w:hAnsi="Open Sans Light" w:cs="Open Sans Light"/>
+                      <w:b/>
+                      <w:sz w:val="28"/>
+                      <w:szCs w:val="28"/>
+                    </w:rPr>
+                    <w:t xml:space="preserve"> </w:t>
+                  </w:r>
+                  <w:proofErr w:type="spellStart"/>
+                  <w:r>
+                    <w:rPr>
+                      <w:rFonts w:ascii="Open Sans Light" w:hAnsi="Open Sans Light" w:cs="Open Sans Light"/>
+                      <w:b/>
+                      <w:sz w:val="28"/>
+                      <w:szCs w:val="28"/>
+                    </w:rPr>
+                    <w:t>WebMaster</w:t>
+                  </w:r>
+                  <w:proofErr w:type="spellEnd"/>
                 </w:p>
                 <w:p>
                   <w:pPr>
@@ -332,20 +328,35 @@
                       <w:b/>
                       <w:sz w:val="28"/>
                       <w:szCs w:val="28"/>
-                      <w:lang w:val="en-US"/>
                     </w:rPr>
                   </w:pPr>
-                  <w:proofErr w:type="spellStart"/>
-                  <w:proofErr w:type="gramStart"/>
                   <w:r>
                     <w:rPr>
                       <w:rFonts w:ascii="Open Sans Light" w:hAnsi="Open Sans Light" w:cs="Open Sans Light"/>
                       <w:b/>
                       <w:sz w:val="28"/>
                       <w:szCs w:val="28"/>
-                      <w:lang w:val="en-US"/>
                     </w:rPr>
-                    <w:t>Programmeur</w:t>
+                    <w:t>Programmeur ;</w:t>
+                  </w:r>
+                  <w:r>
+                    <w:rPr>
+                      <w:rFonts w:ascii="Open Sans Light" w:hAnsi="Open Sans Light" w:cs="Open Sans Light"/>
+                      <w:b/>
+                      <w:sz w:val="28"/>
+                      <w:szCs w:val="28"/>
+                    </w:rPr>
+                    <w:t xml:space="preserve"> </w:t>
+                  </w:r>
+                  <w:proofErr w:type="spellStart"/>
+                  <w:r>
+                    <w:rPr>
+                      <w:rFonts w:ascii="Open Sans Light" w:hAnsi="Open Sans Light" w:cs="Open Sans Light"/>
+                      <w:b/>
+                      <w:sz w:val="28"/>
+                      <w:szCs w:val="28"/>
+                    </w:rPr>
+                    <w:t>Developpeur</w:t>
                   </w:r>
                   <w:proofErr w:type="spellEnd"/>
                   <w:r>
@@ -354,11 +365,9 @@
                       <w:b/>
                       <w:sz w:val="28"/>
                       <w:szCs w:val="28"/>
-                      <w:lang w:val="en-US"/>
                     </w:rPr>
-                    <w:t xml:space="preserve"> ;</w:t>
+                    <w:t xml:space="preserve"> Mobile</w:t>
                   </w:r>
-                  <w:proofErr w:type="gramEnd"/>
                 </w:p>
                 <w:p>
                   <w:pPr>
@@ -372,41 +381,16 @@
                       <w:b/>
                       <w:sz w:val="28"/>
                       <w:szCs w:val="28"/>
-                      <w:lang w:val="en-US"/>
                     </w:rPr>
                   </w:pPr>
-                  <w:proofErr w:type="spellStart"/>
                   <w:r>
                     <w:rPr>
                       <w:rFonts w:ascii="Open Sans Light" w:hAnsi="Open Sans Light" w:cs="Open Sans Light"/>
                       <w:b/>
                       <w:sz w:val="28"/>
                       <w:szCs w:val="28"/>
-                      <w:lang w:val="en-US"/>
                     </w:rPr>
                     <w:t>Administrateur</w:t>
-                  </w:r>
-                  <w:proofErr w:type="spellEnd"/>
-                  <w:r>
-                    <w:rPr>
-                      <w:rFonts w:ascii="Open Sans Light" w:hAnsi="Open Sans Light" w:cs="Open Sans Light"/>
-                      <w:b/>
-                      <w:sz w:val="28"/>
-                      <w:szCs w:val="28"/>
-                      <w:lang w:val="en-US"/>
-                    </w:rPr>
-                    <w:t xml:space="preserve"> </w:t>
-                  </w:r>
-                  <w:proofErr w:type="spellStart"/>
-                  <w:r>
-                    <w:rPr>
-                      <w:rFonts w:ascii="Open Sans Light" w:hAnsi="Open Sans Light" w:cs="Open Sans Light"/>
-                      <w:b/>
-                      <w:sz w:val="28"/>
-                      <w:szCs w:val="28"/>
-                      <w:lang w:val="en-US"/>
-                    </w:rPr>
-                    <w:t>ré</w:t>
                   </w:r>
                   <w:r>
                     <w:rPr>
@@ -414,11 +398,27 @@
                       <w:b/>
                       <w:sz w:val="28"/>
                       <w:szCs w:val="28"/>
-                      <w:lang w:val="en-US"/>
+                    </w:rPr>
+                    <w:t xml:space="preserve"> ré</w:t>
+                  </w:r>
+                  <w:r>
+                    <w:rPr>
+                      <w:rFonts w:ascii="Open Sans Light" w:hAnsi="Open Sans Light" w:cs="Open Sans Light"/>
+                      <w:b/>
+                      <w:sz w:val="28"/>
+                      <w:szCs w:val="28"/>
                     </w:rPr>
                     <w:t>seau</w:t>
                   </w:r>
-                  <w:proofErr w:type="spellEnd"/>
+                  <w:r>
+                    <w:rPr>
+                      <w:rFonts w:ascii="Open Sans Light" w:hAnsi="Open Sans Light" w:cs="Open Sans Light"/>
+                      <w:b/>
+                      <w:sz w:val="28"/>
+                      <w:szCs w:val="28"/>
+                    </w:rPr>
+                    <w:t>; Graphiste</w:t>
+                  </w:r>
                 </w:p>
               </w:txbxContent>
             </v:textbox>
@@ -435,7 +435,7 @@
         </w:tabs>
         <w:spacing w:line="360" w:lineRule="auto"/>
         <w:rPr>
-          <w:rFonts w:ascii="Times New Roman" w:hAnsi="Times New Roman" w:cs="Times New Roman"/>
+          <w:rFonts w:ascii="Open Sans Light" w:hAnsi="Open Sans Light" w:cs="Open Sans Light"/>
           <w:sz w:val="28"/>
           <w:szCs w:val="26"/>
         </w:rPr>
@@ -448,7 +448,7 @@
         </w:tabs>
         <w:spacing w:line="360" w:lineRule="auto"/>
         <w:rPr>
-          <w:rFonts w:ascii="Times New Roman" w:hAnsi="Times New Roman" w:cs="Times New Roman"/>
+          <w:rFonts w:ascii="Open Sans Light" w:hAnsi="Open Sans Light" w:cs="Open Sans Light"/>
           <w:sz w:val="28"/>
           <w:szCs w:val="26"/>
         </w:rPr>
@@ -456,84 +456,25 @@
     </w:p>
     <w:p>
       <w:pPr>
-        <w:spacing w:line="360" w:lineRule="auto"/>
-        <w:rPr>
-          <w:rFonts w:ascii="Times New Roman" w:hAnsi="Times New Roman" w:cs="Times New Roman"/>
-          <w:sz w:val="28"/>
-          <w:szCs w:val="26"/>
-        </w:rPr>
-      </w:pPr>
-    </w:p>
-    <w:p>
-      <w:pPr>
-        <w:spacing w:line="360" w:lineRule="auto"/>
-        <w:rPr>
-          <w:rFonts w:ascii="Times New Roman" w:hAnsi="Times New Roman" w:cs="Times New Roman"/>
-          <w:sz w:val="28"/>
-          <w:szCs w:val="26"/>
-        </w:rPr>
-      </w:pPr>
-      <w:r>
-        <w:rPr>
-          <w:rFonts w:ascii="Times New Roman" w:hAnsi="Times New Roman" w:cs="Times New Roman"/>
-          <w:noProof/>
-          <w:sz w:val="28"/>
-          <w:szCs w:val="26"/>
-          <w:lang w:eastAsia="fr-FR"/>
-        </w:rPr>
-        <w:pict>
-          <v:shape id="_x0000_s1027" type="#_x0000_t109" style="position:absolute;margin-left:-29.85pt;margin-top:1.45pt;width:508.2pt;height:31.8pt;z-index:251661312" fillcolor="white [3201]" strokecolor="black [3200]" strokeweight="5pt">
-            <v:stroke linestyle="thickThin"/>
-            <v:shadow color="#868686"/>
-            <v:textbox style="mso-next-textbox:#_x0000_s1027">
-              <w:txbxContent>
-                <w:p>
-                  <w:pPr>
-                    <w:jc w:val="center"/>
-                    <w:rPr>
-                      <w:rFonts w:ascii="Aharoni" w:hAnsi="Aharoni" w:cs="Aharoni"/>
-                      <w:b/>
-                      <w:sz w:val="36"/>
-                      <w:szCs w:val="36"/>
-                    </w:rPr>
-                  </w:pPr>
-                  <w:r>
-                    <w:rPr>
-                      <w:rFonts w:ascii="Aharoni" w:hAnsi="Aharoni" w:cs="Aharoni"/>
-                      <w:b/>
-                      <w:sz w:val="36"/>
-                      <w:szCs w:val="36"/>
-                    </w:rPr>
-                    <w:t>FORMATION</w:t>
-                  </w:r>
-                  <w:r>
-                    <w:rPr>
-                      <w:rFonts w:ascii="Aharoni" w:hAnsi="Aharoni" w:cs="Aharoni"/>
-                      <w:b/>
-                      <w:sz w:val="36"/>
-                      <w:szCs w:val="36"/>
-                    </w:rPr>
-                    <w:t>S</w:t>
-                  </w:r>
-                </w:p>
-                <w:p/>
-              </w:txbxContent>
-            </v:textbox>
-          </v:shape>
-        </w:pict>
-      </w:r>
-    </w:p>
-    <w:p>
-      <w:pPr>
-        <w:spacing w:line="360" w:lineRule="auto"/>
-        <w:jc w:val="both"/>
-        <w:rPr>
-          <w:rFonts w:ascii="Times New Roman" w:hAnsi="Times New Roman" w:cs="Times New Roman"/>
-          <w:b/>
-          <w:sz w:val="28"/>
-          <w:szCs w:val="26"/>
-        </w:rPr>
-      </w:pPr>
+        <w:pStyle w:val="Titre"/>
+        <w:rPr>
+          <w:rFonts w:ascii="Open Sans Light" w:hAnsi="Open Sans Light" w:cs="Open Sans Light"/>
+        </w:rPr>
+      </w:pPr>
+    </w:p>
+    <w:p>
+      <w:pPr>
+        <w:pStyle w:val="Titre"/>
+        <w:rPr>
+          <w:rFonts w:ascii="Open Sans Light" w:hAnsi="Open Sans Light" w:cs="Open Sans Light"/>
+        </w:rPr>
+      </w:pPr>
+      <w:r>
+        <w:rPr>
+          <w:rFonts w:ascii="Open Sans Light" w:hAnsi="Open Sans Light" w:cs="Open Sans Light"/>
+        </w:rPr>
+        <w:t>FORMATIONS</w:t>
+      </w:r>
     </w:p>
     <w:p>
       <w:pPr>
@@ -755,7 +696,25 @@
           <w:sz w:val="32"/>
           <w:szCs w:val="28"/>
         </w:rPr>
-        <w:t> :Cursus académique</w:t>
+        <w:t> </w:t>
+      </w:r>
+      <w:proofErr w:type="gramStart"/>
+      <w:r>
+        <w:rPr>
+          <w:rFonts w:ascii="Open Sans Light" w:hAnsi="Open Sans Light" w:cs="Open Sans Light"/>
+          <w:sz w:val="32"/>
+          <w:szCs w:val="28"/>
+        </w:rPr>
+        <w:t>:Cursus</w:t>
+      </w:r>
+      <w:proofErr w:type="gramEnd"/>
+      <w:r>
+        <w:rPr>
+          <w:rFonts w:ascii="Open Sans Light" w:hAnsi="Open Sans Light" w:cs="Open Sans Light"/>
+          <w:sz w:val="32"/>
+          <w:szCs w:val="28"/>
+        </w:rPr>
+        <w:t xml:space="preserve"> académique</w:t>
       </w:r>
       <w:r>
         <w:rPr>
@@ -788,83 +747,16 @@
     </w:p>
     <w:p>
       <w:pPr>
-        <w:spacing w:line="360" w:lineRule="auto"/>
-        <w:jc w:val="both"/>
-        <w:rPr>
-          <w:rFonts w:ascii="Open Sans Light" w:hAnsi="Open Sans Light" w:cs="Open Sans Light"/>
-          <w:sz w:val="32"/>
-          <w:szCs w:val="28"/>
-        </w:rPr>
-      </w:pPr>
-    </w:p>
-    <w:p>
-      <w:pPr>
-        <w:spacing w:line="360" w:lineRule="auto"/>
-        <w:jc w:val="both"/>
-        <w:rPr>
-          <w:rFonts w:ascii="Open Sans Light" w:hAnsi="Open Sans Light" w:cs="Open Sans Light"/>
-          <w:sz w:val="28"/>
-          <w:szCs w:val="26"/>
-        </w:rPr>
-      </w:pPr>
-      <w:r>
-        <w:rPr>
-          <w:rFonts w:ascii="Open Sans Light" w:hAnsi="Open Sans Light" w:cs="Open Sans Light"/>
-          <w:noProof/>
-          <w:sz w:val="28"/>
-          <w:szCs w:val="26"/>
-          <w:lang w:eastAsia="fr-FR"/>
-        </w:rPr>
-        <w:pict>
-          <v:shape id="_x0000_s1035" type="#_x0000_t109" style="position:absolute;left:0;text-align:left;margin-left:-44.85pt;margin-top:-11.35pt;width:512.35pt;height:35.15pt;z-index:251666432" fillcolor="white [3201]" strokecolor="black [3200]" strokeweight="5pt">
-            <v:stroke linestyle="thickThin"/>
-            <v:shadow color="#868686"/>
-            <v:textbox style="mso-next-textbox:#_x0000_s1035">
-              <w:txbxContent>
-                <w:p>
-                  <w:pPr>
-                    <w:spacing w:line="360" w:lineRule="auto"/>
-                    <w:jc w:val="center"/>
-                    <w:rPr>
-                      <w:rFonts w:ascii="Aharoni" w:hAnsi="Aharoni" w:cs="Aharoni"/>
-                      <w:b/>
-                      <w:sz w:val="36"/>
-                      <w:szCs w:val="36"/>
-                    </w:rPr>
-                  </w:pPr>
-                  <w:r>
-                    <w:rPr>
-                      <w:rFonts w:ascii="Aharoni" w:hAnsi="Aharoni" w:cs="Aharoni"/>
-                      <w:b/>
-                      <w:sz w:val="36"/>
-                      <w:szCs w:val="36"/>
-                    </w:rPr>
-                    <w:t>Exp</w:t>
-                  </w:r>
-                  <w:r>
-                    <w:rPr>
-                      <w:rFonts w:ascii="Times New Roman" w:hAnsi="Times New Roman" w:cs="Times New Roman"/>
-                      <w:b/>
-                      <w:sz w:val="36"/>
-                      <w:szCs w:val="36"/>
-                    </w:rPr>
-                    <w:t>é</w:t>
-                  </w:r>
-                  <w:r>
-                    <w:rPr>
-                      <w:rFonts w:ascii="Aharoni" w:hAnsi="Aharoni" w:cs="Aharoni"/>
-                      <w:b/>
-                      <w:sz w:val="36"/>
-                      <w:szCs w:val="36"/>
-                    </w:rPr>
-                    <w:t>riences  Professionnels</w:t>
-                  </w:r>
-                </w:p>
-                <w:p/>
-              </w:txbxContent>
-            </v:textbox>
-          </v:shape>
-        </w:pict>
+        <w:pStyle w:val="Titre"/>
+        <w:rPr>
+          <w:rFonts w:ascii="Open Sans Light" w:hAnsi="Open Sans Light" w:cs="Open Sans Light"/>
+        </w:rPr>
+      </w:pPr>
+      <w:r>
+        <w:rPr>
+          <w:rFonts w:ascii="Open Sans Light" w:hAnsi="Open Sans Light" w:cs="Open Sans Light"/>
+        </w:rPr>
+        <w:t>Expériences  Professionnels</w:t>
       </w:r>
     </w:p>
     <w:p>
@@ -950,25 +842,102 @@
     <w:p>
       <w:pPr>
         <w:spacing w:line="360" w:lineRule="auto"/>
-        <w:ind w:left="708"/>
-        <w:jc w:val="both"/>
-        <w:rPr>
-          <w:rFonts w:ascii="Open Sans Light" w:hAnsi="Open Sans Light" w:cs="Open Sans Light"/>
-          <w:b/>
-          <w:sz w:val="32"/>
-          <w:szCs w:val="28"/>
-          <w:u w:val="single"/>
-        </w:rPr>
-      </w:pPr>
-      <w:r>
-        <w:rPr>
-          <w:rFonts w:ascii="Open Sans Light" w:hAnsi="Open Sans Light" w:cs="Open Sans Light"/>
-          <w:b/>
-          <w:sz w:val="32"/>
-          <w:szCs w:val="28"/>
-          <w:u w:val="single"/>
-        </w:rPr>
-        <w:t>Missions assignées</w:t>
+        <w:jc w:val="both"/>
+        <w:rPr>
+          <w:rFonts w:ascii="Open Sans Light" w:hAnsi="Open Sans Light" w:cs="Open Sans Light"/>
+          <w:sz w:val="32"/>
+          <w:szCs w:val="28"/>
+        </w:rPr>
+      </w:pPr>
+      <w:r>
+        <w:rPr>
+          <w:rFonts w:ascii="Open Sans Light" w:hAnsi="Open Sans Light" w:cs="Open Sans Light"/>
+          <w:b/>
+          <w:sz w:val="32"/>
+          <w:szCs w:val="28"/>
+        </w:rPr>
+        <w:t>2016-2017</w:t>
+      </w:r>
+      <w:r>
+        <w:rPr>
+          <w:rFonts w:ascii="Open Sans Light" w:hAnsi="Open Sans Light" w:cs="Open Sans Light"/>
+          <w:b/>
+          <w:sz w:val="32"/>
+          <w:szCs w:val="28"/>
+        </w:rPr>
+        <w:t>:</w:t>
+      </w:r>
+      <w:r>
+        <w:rPr>
+          <w:rFonts w:ascii="Open Sans Light" w:hAnsi="Open Sans Light" w:cs="Open Sans Light"/>
+          <w:sz w:val="32"/>
+          <w:szCs w:val="28"/>
+        </w:rPr>
+        <w:t> </w:t>
+      </w:r>
+      <w:proofErr w:type="spellStart"/>
+      <w:r>
+        <w:rPr>
+          <w:rFonts w:ascii="Open Sans Light" w:hAnsi="Open Sans Light" w:cs="Open Sans Light"/>
+          <w:sz w:val="32"/>
+          <w:szCs w:val="28"/>
+        </w:rPr>
+        <w:t>Activitées</w:t>
+      </w:r>
+      <w:proofErr w:type="spellEnd"/>
+      <w:r>
+        <w:rPr>
+          <w:rFonts w:ascii="Open Sans Light" w:hAnsi="Open Sans Light" w:cs="Open Sans Light"/>
+          <w:sz w:val="32"/>
+          <w:szCs w:val="28"/>
+        </w:rPr>
+        <w:t xml:space="preserve"> de freelance et bénévolat pour la conception de pages </w:t>
+      </w:r>
+      <w:proofErr w:type="gramStart"/>
+      <w:r>
+        <w:rPr>
+          <w:rFonts w:ascii="Open Sans Light" w:hAnsi="Open Sans Light" w:cs="Open Sans Light"/>
+          <w:sz w:val="32"/>
+          <w:szCs w:val="28"/>
+        </w:rPr>
+        <w:t>web ,maquettes</w:t>
+      </w:r>
+      <w:proofErr w:type="gramEnd"/>
+      <w:r>
+        <w:rPr>
+          <w:rFonts w:ascii="Open Sans Light" w:hAnsi="Open Sans Light" w:cs="Open Sans Light"/>
+          <w:sz w:val="32"/>
+          <w:szCs w:val="28"/>
+        </w:rPr>
+        <w:t>, et design web</w:t>
+      </w:r>
+    </w:p>
+    <w:p>
+      <w:pPr>
+        <w:spacing w:line="360" w:lineRule="auto"/>
+        <w:jc w:val="both"/>
+        <w:rPr>
+          <w:rFonts w:ascii="Open Sans Light" w:hAnsi="Open Sans Light" w:cs="Open Sans Light"/>
+          <w:sz w:val="32"/>
+          <w:szCs w:val="28"/>
+        </w:rPr>
+      </w:pPr>
+      <w:r>
+        <w:rPr>
+          <w:rFonts w:ascii="Open Sans Light" w:hAnsi="Open Sans Light" w:cs="Open Sans Light"/>
+          <w:b/>
+          <w:sz w:val="32"/>
+          <w:szCs w:val="28"/>
+        </w:rPr>
+        <w:t>2018</w:t>
+      </w:r>
+      <w:r>
+        <w:rPr>
+          <w:rFonts w:ascii="Open Sans Light" w:hAnsi="Open Sans Light" w:cs="Open Sans Light"/>
+          <w:sz w:val="32"/>
+          <w:szCs w:val="28"/>
+        </w:rPr>
+        <w:t xml:space="preserve"> : </w:t>
       </w:r>
     </w:p>
     <w:p>
@@ -976,7 +945,7 @@
         <w:pStyle w:val="Paragraphedeliste"/>
         <w:numPr>
           <w:ilvl w:val="0"/>
-          <w:numId w:val="3"/>
+          <w:numId w:val="8"/>
         </w:numPr>
         <w:spacing w:line="360" w:lineRule="auto"/>
         <w:jc w:val="both"/>
@@ -992,7 +961,43 @@
           <w:sz w:val="32"/>
           <w:szCs w:val="28"/>
         </w:rPr>
-        <w:t>Conception d’application et de site web,</w:t>
+        <w:t xml:space="preserve">Assistant stagiaire en </w:t>
+      </w:r>
+      <w:proofErr w:type="spellStart"/>
+      <w:r>
+        <w:rPr>
+          <w:rFonts w:ascii="Open Sans Light" w:hAnsi="Open Sans Light" w:cs="Open Sans Light"/>
+          <w:sz w:val="32"/>
+          <w:szCs w:val="28"/>
+        </w:rPr>
+        <w:t>developpement</w:t>
+      </w:r>
+      <w:proofErr w:type="spellEnd"/>
+      <w:r>
+        <w:rPr>
+          <w:rFonts w:ascii="Open Sans Light" w:hAnsi="Open Sans Light" w:cs="Open Sans Light"/>
+          <w:sz w:val="32"/>
+          <w:szCs w:val="28"/>
+        </w:rPr>
+        <w:t xml:space="preserve"> web </w:t>
+      </w:r>
+      <w:proofErr w:type="gramStart"/>
+      <w:r>
+        <w:rPr>
+          <w:rFonts w:ascii="Open Sans Light" w:hAnsi="Open Sans Light" w:cs="Open Sans Light"/>
+          <w:sz w:val="32"/>
+          <w:szCs w:val="28"/>
+        </w:rPr>
+        <w:t>a</w:t>
+      </w:r>
+      <w:proofErr w:type="gramEnd"/>
+      <w:r>
+        <w:rPr>
+          <w:rFonts w:ascii="Open Sans Light" w:hAnsi="Open Sans Light" w:cs="Open Sans Light"/>
+          <w:sz w:val="32"/>
+          <w:szCs w:val="28"/>
+        </w:rPr>
+        <w:t xml:space="preserve"> MTN Bénin ;</w:t>
       </w:r>
     </w:p>
     <w:p>
@@ -1000,7 +1005,7 @@
         <w:pStyle w:val="Paragraphedeliste"/>
         <w:numPr>
           <w:ilvl w:val="0"/>
-          <w:numId w:val="3"/>
+          <w:numId w:val="8"/>
         </w:numPr>
         <w:spacing w:line="360" w:lineRule="auto"/>
         <w:jc w:val="both"/>
@@ -1016,41 +1021,102 @@
           <w:sz w:val="32"/>
           <w:szCs w:val="28"/>
         </w:rPr>
-        <w:t>Gestion de base de données</w:t>
-      </w:r>
-    </w:p>
-    <w:p>
-      <w:pPr>
-        <w:spacing w:line="360" w:lineRule="auto"/>
-        <w:jc w:val="both"/>
-        <w:rPr>
-          <w:rFonts w:ascii="Open Sans Light" w:hAnsi="Open Sans Light" w:cs="Open Sans Light"/>
-          <w:sz w:val="32"/>
-          <w:szCs w:val="28"/>
-        </w:rPr>
-      </w:pPr>
-    </w:p>
-    <w:p>
-      <w:pPr>
-        <w:spacing w:line="360" w:lineRule="auto"/>
-        <w:jc w:val="both"/>
-        <w:rPr>
-          <w:rFonts w:ascii="Open Sans Light" w:hAnsi="Open Sans Light" w:cs="Open Sans Light"/>
-          <w:sz w:val="32"/>
-          <w:szCs w:val="28"/>
-        </w:rPr>
-      </w:pPr>
-    </w:p>
-    <w:p>
-      <w:pPr>
-        <w:spacing w:line="360" w:lineRule="auto"/>
-        <w:jc w:val="both"/>
-        <w:rPr>
-          <w:rFonts w:ascii="Open Sans Light" w:hAnsi="Open Sans Light" w:cs="Open Sans Light"/>
-          <w:sz w:val="32"/>
-          <w:szCs w:val="28"/>
-        </w:rPr>
-      </w:pPr>
+        <w:t>Apprentissage de nouvelles technologies ;</w:t>
+      </w:r>
+    </w:p>
+    <w:p>
+      <w:pPr>
+        <w:pStyle w:val="Paragraphedeliste"/>
+        <w:numPr>
+          <w:ilvl w:val="0"/>
+          <w:numId w:val="8"/>
+        </w:numPr>
+        <w:spacing w:line="360" w:lineRule="auto"/>
+        <w:jc w:val="both"/>
+        <w:rPr>
+          <w:rFonts w:ascii="Open Sans Light" w:hAnsi="Open Sans Light" w:cs="Open Sans Light"/>
+          <w:sz w:val="32"/>
+          <w:szCs w:val="28"/>
+        </w:rPr>
+      </w:pPr>
+      <w:r>
+        <w:rPr>
+          <w:rFonts w:ascii="Open Sans Light" w:hAnsi="Open Sans Light" w:cs="Open Sans Light"/>
+          <w:sz w:val="32"/>
+          <w:szCs w:val="28"/>
+        </w:rPr>
+        <w:t xml:space="preserve">Perfectionnement de mes </w:t>
+      </w:r>
+      <w:proofErr w:type="spellStart"/>
+      <w:r>
+        <w:rPr>
+          <w:rFonts w:ascii="Open Sans Light" w:hAnsi="Open Sans Light" w:cs="Open Sans Light"/>
+          <w:sz w:val="32"/>
+          <w:szCs w:val="28"/>
+        </w:rPr>
+        <w:t>capacitées</w:t>
+      </w:r>
+      <w:proofErr w:type="spellEnd"/>
+      <w:r>
+        <w:rPr>
+          <w:rFonts w:ascii="Open Sans Light" w:hAnsi="Open Sans Light" w:cs="Open Sans Light"/>
+          <w:sz w:val="32"/>
+          <w:szCs w:val="28"/>
+        </w:rPr>
+        <w:t> ;</w:t>
+      </w:r>
+    </w:p>
+    <w:p>
+      <w:pPr>
+        <w:spacing w:line="360" w:lineRule="auto"/>
+        <w:jc w:val="both"/>
+        <w:rPr>
+          <w:rFonts w:ascii="Open Sans Light" w:hAnsi="Open Sans Light" w:cs="Open Sans Light"/>
+          <w:sz w:val="32"/>
+          <w:szCs w:val="28"/>
+        </w:rPr>
+      </w:pPr>
+    </w:p>
+    <w:p>
+      <w:pPr>
+        <w:pStyle w:val="Titre"/>
+        <w:rPr>
+          <w:rFonts w:ascii="Open Sans Light" w:hAnsi="Open Sans Light" w:cs="Open Sans Light"/>
+        </w:rPr>
+      </w:pPr>
+      <w:r>
+        <w:rPr>
+          <w:rFonts w:ascii="Open Sans Light" w:hAnsi="Open Sans Light" w:cs="Open Sans Light"/>
+        </w:rPr>
+        <w:lastRenderedPageBreak/>
+        <w:t>Connaissance</w:t>
+      </w:r>
+      <w:r>
+        <w:rPr>
+          <w:rFonts w:ascii="Open Sans Light" w:hAnsi="Open Sans Light" w:cs="Open Sans Light"/>
+        </w:rPr>
+        <w:t>s</w:t>
+      </w:r>
+      <w:r>
+        <w:rPr>
+          <w:rFonts w:ascii="Open Sans Light" w:hAnsi="Open Sans Light" w:cs="Open Sans Light"/>
+        </w:rPr>
+        <w:t xml:space="preserve"> en informatique et dans les </w:t>
+      </w:r>
+      <w:proofErr w:type="spellStart"/>
+      <w:r>
+        <w:rPr>
+          <w:rFonts w:ascii="Open Sans Light" w:hAnsi="Open Sans Light" w:cs="Open Sans Light"/>
+        </w:rPr>
+        <w:t>TICs</w:t>
+      </w:r>
+      <w:proofErr w:type="spellEnd"/>
+      <w:r>
+        <w:rPr>
+          <w:rFonts w:ascii="Open Sans Light" w:hAnsi="Open Sans Light" w:cs="Open Sans Light"/>
+        </w:rPr>
+        <w:t xml:space="preserve"> en général</w:t>
+      </w:r>
     </w:p>
     <w:p>
       <w:pPr>
@@ -1078,37 +1144,70 @@
           <w:sz w:val="32"/>
           <w:szCs w:val="28"/>
         </w:rPr>
-        <w:lastRenderedPageBreak/>
-        <w:t>Connaissance</w:t>
-      </w:r>
-      <w:r>
-        <w:rPr>
-          <w:rFonts w:ascii="Open Sans Light" w:hAnsi="Open Sans Light" w:cs="Open Sans Light"/>
-          <w:b/>
-          <w:sz w:val="32"/>
-          <w:szCs w:val="28"/>
-        </w:rPr>
-        <w:t xml:space="preserve">sdans le domaine des </w:t>
-      </w:r>
-      <w:proofErr w:type="spellStart"/>
-      <w:r>
-        <w:rPr>
-          <w:rFonts w:ascii="Open Sans Light" w:hAnsi="Open Sans Light" w:cs="Open Sans Light"/>
-          <w:b/>
-          <w:sz w:val="32"/>
-          <w:szCs w:val="28"/>
-        </w:rPr>
-        <w:t>TICs</w:t>
-      </w:r>
-      <w:proofErr w:type="spellEnd"/>
-      <w:r>
-        <w:rPr>
-          <w:rFonts w:ascii="Open Sans Light" w:hAnsi="Open Sans Light" w:cs="Open Sans Light"/>
-          <w:b/>
-          <w:sz w:val="32"/>
-          <w:szCs w:val="28"/>
-        </w:rPr>
-        <w:t>:</w:t>
+        <w:t>Programmation desktop</w:t>
+      </w:r>
+      <w:r>
+        <w:rPr>
+          <w:rFonts w:ascii="Open Sans Light" w:hAnsi="Open Sans Light" w:cs="Open Sans Light"/>
+          <w:b/>
+          <w:sz w:val="32"/>
+          <w:szCs w:val="28"/>
+        </w:rPr>
+        <w:t> :</w:t>
+      </w:r>
+    </w:p>
+    <w:p>
+      <w:pPr>
+        <w:pStyle w:val="Paragraphedeliste"/>
+        <w:numPr>
+          <w:ilvl w:val="1"/>
+          <w:numId w:val="4"/>
+        </w:numPr>
+        <w:tabs>
+          <w:tab w:val="left" w:pos="3700"/>
+        </w:tabs>
+        <w:spacing w:line="360" w:lineRule="auto"/>
+        <w:jc w:val="both"/>
+        <w:rPr>
+          <w:rFonts w:ascii="Open Sans Light" w:hAnsi="Open Sans Light" w:cs="Open Sans Light"/>
+          <w:sz w:val="32"/>
+          <w:szCs w:val="28"/>
+        </w:rPr>
+      </w:pPr>
+      <w:r>
+        <w:rPr>
+          <w:rFonts w:ascii="Open Sans Light" w:hAnsi="Open Sans Light" w:cs="Open Sans Light"/>
+          <w:sz w:val="32"/>
+          <w:szCs w:val="28"/>
+        </w:rPr>
+        <w:t>C, C++, C#</w:t>
+      </w:r>
+    </w:p>
+    <w:p>
+      <w:pPr>
+        <w:pStyle w:val="Paragraphedeliste"/>
+        <w:numPr>
+          <w:ilvl w:val="1"/>
+          <w:numId w:val="4"/>
+        </w:numPr>
+        <w:tabs>
+          <w:tab w:val="left" w:pos="3700"/>
+        </w:tabs>
+        <w:spacing w:line="360" w:lineRule="auto"/>
+        <w:jc w:val="both"/>
+        <w:rPr>
+          <w:rFonts w:ascii="Open Sans Light" w:hAnsi="Open Sans Light" w:cs="Open Sans Light"/>
+          <w:sz w:val="32"/>
+          <w:szCs w:val="28"/>
+        </w:rPr>
+      </w:pPr>
+      <w:r>
+        <w:rPr>
+          <w:rFonts w:ascii="Open Sans Light" w:hAnsi="Open Sans Light" w:cs="Open Sans Light"/>
+          <w:sz w:val="32"/>
+          <w:szCs w:val="28"/>
+        </w:rPr>
+        <w:t>Java</w:t>
       </w:r>
     </w:p>
     <w:p>
@@ -1137,27 +1236,7 @@
           <w:sz w:val="32"/>
           <w:szCs w:val="28"/>
         </w:rPr>
-        <w:t xml:space="preserve">Desktop </w:t>
-      </w:r>
-      <w:proofErr w:type="spellStart"/>
-      <w:r>
-        <w:rPr>
-          <w:rFonts w:ascii="Open Sans Light" w:hAnsi="Open Sans Light" w:cs="Open Sans Light"/>
-          <w:b/>
-          <w:sz w:val="32"/>
-          <w:szCs w:val="28"/>
-        </w:rPr>
-        <w:t>programming</w:t>
-      </w:r>
-      <w:proofErr w:type="spellEnd"/>
-      <w:r>
-        <w:rPr>
-          <w:rFonts w:ascii="Open Sans Light" w:hAnsi="Open Sans Light" w:cs="Open Sans Light"/>
-          <w:b/>
-          <w:sz w:val="32"/>
-          <w:szCs w:val="28"/>
-        </w:rPr>
-        <w:t> :</w:t>
+        <w:t xml:space="preserve">Développement Web : </w:t>
       </w:r>
     </w:p>
     <w:p>
@@ -1184,8 +1263,52 @@
           <w:sz w:val="32"/>
           <w:szCs w:val="28"/>
         </w:rPr>
-        <w:t>C, C++, C#</w:t>
-      </w:r>
+        <w:t xml:space="preserve">HTML &amp; </w:t>
+      </w:r>
+      <w:proofErr w:type="gramStart"/>
+      <w:r>
+        <w:rPr>
+          <w:rFonts w:ascii="Open Sans Light" w:hAnsi="Open Sans Light" w:cs="Open Sans Light"/>
+          <w:sz w:val="32"/>
+          <w:szCs w:val="28"/>
+        </w:rPr>
+        <w:t>CSS</w:t>
+      </w:r>
+      <w:r>
+        <w:rPr>
+          <w:rFonts w:ascii="Open Sans Light" w:hAnsi="Open Sans Light" w:cs="Open Sans Light"/>
+          <w:sz w:val="32"/>
+          <w:szCs w:val="28"/>
+        </w:rPr>
+        <w:t> ,</w:t>
+      </w:r>
+      <w:proofErr w:type="gramEnd"/>
+      <w:r>
+        <w:rPr>
+          <w:rFonts w:ascii="Open Sans Light" w:hAnsi="Open Sans Light" w:cs="Open Sans Light"/>
+          <w:sz w:val="32"/>
+          <w:szCs w:val="28"/>
+        </w:rPr>
+        <w:t xml:space="preserve"> </w:t>
+      </w:r>
+      <w:proofErr w:type="spellStart"/>
+      <w:r>
+        <w:rPr>
+          <w:rFonts w:ascii="Open Sans Light" w:hAnsi="Open Sans Light" w:cs="Open Sans Light"/>
+          <w:sz w:val="32"/>
+          <w:szCs w:val="28"/>
+        </w:rPr>
+        <w:t>Bootstrap</w:t>
+      </w:r>
+      <w:r>
+        <w:rPr>
+          <w:rFonts w:ascii="Open Sans Light" w:hAnsi="Open Sans Light" w:cs="Open Sans Light"/>
+          <w:sz w:val="32"/>
+          <w:szCs w:val="28"/>
+        </w:rPr>
+        <w:t>,SASS</w:t>
+      </w:r>
+      <w:proofErr w:type="spellEnd"/>
     </w:p>
     <w:p>
       <w:pPr>
@@ -1211,8 +1334,225 @@
           <w:sz w:val="32"/>
           <w:szCs w:val="28"/>
         </w:rPr>
-        <w:t>Java</w:t>
-      </w:r>
+        <w:t>Responsive design</w:t>
+      </w:r>
+    </w:p>
+    <w:p>
+      <w:pPr>
+        <w:pStyle w:val="Paragraphedeliste"/>
+        <w:numPr>
+          <w:ilvl w:val="1"/>
+          <w:numId w:val="4"/>
+        </w:numPr>
+        <w:tabs>
+          <w:tab w:val="left" w:pos="3700"/>
+        </w:tabs>
+        <w:spacing w:line="360" w:lineRule="auto"/>
+        <w:jc w:val="both"/>
+        <w:rPr>
+          <w:rFonts w:ascii="Open Sans Light" w:hAnsi="Open Sans Light" w:cs="Open Sans Light"/>
+          <w:sz w:val="32"/>
+          <w:szCs w:val="28"/>
+        </w:rPr>
+      </w:pPr>
+      <w:r>
+        <w:rPr>
+          <w:rFonts w:ascii="Open Sans Light" w:hAnsi="Open Sans Light" w:cs="Open Sans Light"/>
+          <w:sz w:val="32"/>
+          <w:szCs w:val="28"/>
+        </w:rPr>
+        <w:t>PHP</w:t>
+      </w:r>
+      <w:r>
+        <w:rPr>
+          <w:rFonts w:ascii="Open Sans Light" w:hAnsi="Open Sans Light" w:cs="Open Sans Light"/>
+          <w:sz w:val="32"/>
+          <w:szCs w:val="28"/>
+        </w:rPr>
+        <w:t xml:space="preserve">, </w:t>
+      </w:r>
+      <w:proofErr w:type="spellStart"/>
+      <w:r>
+        <w:rPr>
+          <w:rFonts w:ascii="Open Sans Light" w:hAnsi="Open Sans Light" w:cs="Open Sans Light"/>
+          <w:sz w:val="32"/>
+          <w:szCs w:val="28"/>
+        </w:rPr>
+        <w:t>Laravel</w:t>
+      </w:r>
+      <w:proofErr w:type="spellEnd"/>
+    </w:p>
+    <w:p>
+      <w:pPr>
+        <w:pStyle w:val="Paragraphedeliste"/>
+        <w:numPr>
+          <w:ilvl w:val="1"/>
+          <w:numId w:val="4"/>
+        </w:numPr>
+        <w:tabs>
+          <w:tab w:val="left" w:pos="3700"/>
+        </w:tabs>
+        <w:spacing w:line="360" w:lineRule="auto"/>
+        <w:jc w:val="both"/>
+        <w:rPr>
+          <w:rFonts w:ascii="Open Sans Light" w:hAnsi="Open Sans Light" w:cs="Open Sans Light"/>
+          <w:sz w:val="32"/>
+          <w:szCs w:val="28"/>
+        </w:rPr>
+      </w:pPr>
+      <w:r>
+        <w:rPr>
+          <w:rFonts w:ascii="Open Sans Light" w:hAnsi="Open Sans Light" w:cs="Open Sans Light"/>
+          <w:sz w:val="32"/>
+          <w:szCs w:val="28"/>
+        </w:rPr>
+        <w:t>JavaScript</w:t>
+      </w:r>
+      <w:r>
+        <w:rPr>
+          <w:rFonts w:ascii="Open Sans Light" w:hAnsi="Open Sans Light" w:cs="Open Sans Light"/>
+          <w:sz w:val="32"/>
+          <w:szCs w:val="28"/>
+        </w:rPr>
+        <w:t xml:space="preserve">, </w:t>
+      </w:r>
+      <w:proofErr w:type="spellStart"/>
+      <w:r>
+        <w:rPr>
+          <w:rFonts w:ascii="Open Sans Light" w:hAnsi="Open Sans Light" w:cs="Open Sans Light"/>
+          <w:sz w:val="32"/>
+          <w:szCs w:val="28"/>
+        </w:rPr>
+        <w:t>jQuery</w:t>
+      </w:r>
+      <w:proofErr w:type="spellEnd"/>
+      <w:r>
+        <w:rPr>
+          <w:rFonts w:ascii="Open Sans Light" w:hAnsi="Open Sans Light" w:cs="Open Sans Light"/>
+          <w:sz w:val="32"/>
+          <w:szCs w:val="28"/>
+        </w:rPr>
+        <w:t xml:space="preserve">, Ajax,  </w:t>
+      </w:r>
+      <w:proofErr w:type="spellStart"/>
+      <w:r>
+        <w:rPr>
+          <w:rFonts w:ascii="Open Sans Light" w:hAnsi="Open Sans Light" w:cs="Open Sans Light"/>
+          <w:sz w:val="32"/>
+          <w:szCs w:val="28"/>
+        </w:rPr>
+        <w:t>React</w:t>
+      </w:r>
+      <w:r>
+        <w:rPr>
+          <w:rFonts w:ascii="Open Sans Light" w:hAnsi="Open Sans Light" w:cs="Open Sans Light"/>
+          <w:sz w:val="32"/>
+          <w:szCs w:val="28"/>
+        </w:rPr>
+        <w:t>JS</w:t>
+      </w:r>
+      <w:proofErr w:type="spellEnd"/>
+      <w:r>
+        <w:rPr>
+          <w:rFonts w:ascii="Open Sans Light" w:hAnsi="Open Sans Light" w:cs="Open Sans Light"/>
+          <w:sz w:val="32"/>
+          <w:szCs w:val="28"/>
+        </w:rPr>
+        <w:t xml:space="preserve">, </w:t>
+      </w:r>
+      <w:proofErr w:type="spellStart"/>
+      <w:r>
+        <w:rPr>
+          <w:rFonts w:ascii="Open Sans Light" w:hAnsi="Open Sans Light" w:cs="Open Sans Light"/>
+          <w:sz w:val="32"/>
+          <w:szCs w:val="28"/>
+        </w:rPr>
+        <w:t>Angular</w:t>
+      </w:r>
+      <w:proofErr w:type="spellEnd"/>
+    </w:p>
+    <w:p>
+      <w:pPr>
+        <w:pStyle w:val="Paragraphedeliste"/>
+        <w:numPr>
+          <w:ilvl w:val="1"/>
+          <w:numId w:val="4"/>
+        </w:numPr>
+        <w:tabs>
+          <w:tab w:val="left" w:pos="3700"/>
+        </w:tabs>
+        <w:spacing w:line="360" w:lineRule="auto"/>
+        <w:jc w:val="both"/>
+        <w:rPr>
+          <w:rFonts w:ascii="Open Sans Light" w:hAnsi="Open Sans Light" w:cs="Open Sans Light"/>
+          <w:b/>
+          <w:sz w:val="32"/>
+          <w:szCs w:val="28"/>
+        </w:rPr>
+      </w:pPr>
+      <w:proofErr w:type="spellStart"/>
+      <w:r>
+        <w:rPr>
+          <w:rFonts w:ascii="Open Sans Light" w:hAnsi="Open Sans Light" w:cs="Open Sans Light"/>
+          <w:sz w:val="32"/>
+          <w:szCs w:val="28"/>
+        </w:rPr>
+        <w:t>NodeJS</w:t>
+      </w:r>
+      <w:proofErr w:type="spellEnd"/>
+      <w:r>
+        <w:rPr>
+          <w:rFonts w:ascii="Open Sans Light" w:hAnsi="Open Sans Light" w:cs="Open Sans Light"/>
+          <w:sz w:val="32"/>
+          <w:szCs w:val="28"/>
+        </w:rPr>
+        <w:t>, Express</w:t>
+      </w:r>
+    </w:p>
+    <w:p>
+      <w:pPr>
+        <w:pStyle w:val="Paragraphedeliste"/>
+        <w:numPr>
+          <w:ilvl w:val="1"/>
+          <w:numId w:val="4"/>
+        </w:numPr>
+        <w:tabs>
+          <w:tab w:val="left" w:pos="3700"/>
+        </w:tabs>
+        <w:spacing w:line="360" w:lineRule="auto"/>
+        <w:jc w:val="both"/>
+        <w:rPr>
+          <w:rFonts w:ascii="Open Sans Light" w:hAnsi="Open Sans Light" w:cs="Open Sans Light"/>
+          <w:b/>
+          <w:sz w:val="32"/>
+          <w:szCs w:val="28"/>
+        </w:rPr>
+      </w:pPr>
+      <w:r>
+        <w:rPr>
+          <w:rFonts w:ascii="Open Sans Light" w:hAnsi="Open Sans Light" w:cs="Open Sans Light"/>
+          <w:sz w:val="32"/>
+          <w:szCs w:val="28"/>
+        </w:rPr>
+        <w:t>API REST</w:t>
+      </w:r>
+    </w:p>
+    <w:p>
+      <w:pPr>
+        <w:pStyle w:val="Paragraphedeliste"/>
+        <w:tabs>
+          <w:tab w:val="left" w:pos="3700"/>
+        </w:tabs>
+        <w:spacing w:line="360" w:lineRule="auto"/>
+        <w:ind w:left="1440"/>
+        <w:jc w:val="both"/>
+        <w:rPr>
+          <w:rFonts w:ascii="Open Sans Light" w:hAnsi="Open Sans Light" w:cs="Open Sans Light"/>
+          <w:b/>
+          <w:sz w:val="32"/>
+          <w:szCs w:val="28"/>
+        </w:rPr>
+      </w:pPr>
     </w:p>
     <w:p>
       <w:pPr>
@@ -1240,7 +1580,7 @@
           <w:sz w:val="32"/>
           <w:szCs w:val="28"/>
         </w:rPr>
-        <w:t xml:space="preserve">Développement Web : </w:t>
+        <w:t>Développement Mobile :</w:t>
       </w:r>
     </w:p>
     <w:p>
@@ -1257,44 +1597,77 @@
         <w:jc w:val="both"/>
         <w:rPr>
           <w:rFonts w:ascii="Open Sans Light" w:hAnsi="Open Sans Light" w:cs="Open Sans Light"/>
-          <w:sz w:val="32"/>
-          <w:szCs w:val="28"/>
-        </w:rPr>
-      </w:pPr>
-      <w:r>
-        <w:rPr>
-          <w:rFonts w:ascii="Open Sans Light" w:hAnsi="Open Sans Light" w:cs="Open Sans Light"/>
-          <w:sz w:val="32"/>
-          <w:szCs w:val="28"/>
-        </w:rPr>
-        <w:t>HTML &amp; CSS</w:t>
-      </w:r>
-      <w:r>
-        <w:rPr>
-          <w:rFonts w:ascii="Open Sans Light" w:hAnsi="Open Sans Light" w:cs="Open Sans Light"/>
-          <w:sz w:val="32"/>
-          <w:szCs w:val="28"/>
-        </w:rPr>
-        <w:t xml:space="preserve"> , </w:t>
-      </w:r>
+          <w:b/>
+          <w:sz w:val="32"/>
+          <w:szCs w:val="28"/>
+        </w:rPr>
+      </w:pPr>
       <w:proofErr w:type="spellStart"/>
       <w:r>
         <w:rPr>
           <w:rFonts w:ascii="Open Sans Light" w:hAnsi="Open Sans Light" w:cs="Open Sans Light"/>
-          <w:sz w:val="32"/>
-          <w:szCs w:val="28"/>
-        </w:rPr>
-        <w:t>Bootstrap</w:t>
-      </w:r>
-      <w:r>
-        <w:rPr>
-          <w:rFonts w:ascii="Open Sans Light" w:hAnsi="Open Sans Light" w:cs="Open Sans Light"/>
-          <w:sz w:val="32"/>
-          <w:szCs w:val="28"/>
-        </w:rPr>
-        <w:t>,SASS</w:t>
+          <w:b/>
+          <w:sz w:val="32"/>
+          <w:szCs w:val="28"/>
+        </w:rPr>
+        <w:t>React</w:t>
       </w:r>
       <w:proofErr w:type="spellEnd"/>
+      <w:r>
+        <w:rPr>
+          <w:rFonts w:ascii="Open Sans Light" w:hAnsi="Open Sans Light" w:cs="Open Sans Light"/>
+          <w:b/>
+          <w:sz w:val="32"/>
+          <w:szCs w:val="28"/>
+        </w:rPr>
+        <w:t xml:space="preserve"> Native</w:t>
+      </w:r>
+    </w:p>
+    <w:p>
+      <w:pPr>
+        <w:pStyle w:val="Paragraphedeliste"/>
+        <w:tabs>
+          <w:tab w:val="left" w:pos="3700"/>
+        </w:tabs>
+        <w:spacing w:line="360" w:lineRule="auto"/>
+        <w:ind w:left="1440"/>
+        <w:jc w:val="both"/>
+        <w:rPr>
+          <w:rFonts w:ascii="Open Sans Light" w:hAnsi="Open Sans Light" w:cs="Open Sans Light"/>
+          <w:b/>
+          <w:sz w:val="32"/>
+          <w:szCs w:val="28"/>
+        </w:rPr>
+      </w:pPr>
+    </w:p>
+    <w:p>
+      <w:pPr>
+        <w:pStyle w:val="Paragraphedeliste"/>
+        <w:numPr>
+          <w:ilvl w:val="0"/>
+          <w:numId w:val="4"/>
+        </w:numPr>
+        <w:tabs>
+          <w:tab w:val="left" w:pos="3700"/>
+        </w:tabs>
+        <w:spacing w:line="360" w:lineRule="auto"/>
+        <w:jc w:val="both"/>
+        <w:rPr>
+          <w:rFonts w:ascii="Open Sans Light" w:hAnsi="Open Sans Light" w:cs="Open Sans Light"/>
+          <w:b/>
+          <w:sz w:val="32"/>
+          <w:szCs w:val="28"/>
+        </w:rPr>
+      </w:pPr>
+      <w:r>
+        <w:rPr>
+          <w:rFonts w:ascii="Open Sans Light" w:hAnsi="Open Sans Light" w:cs="Open Sans Light"/>
+          <w:b/>
+          <w:sz w:val="32"/>
+          <w:szCs w:val="28"/>
+        </w:rPr>
+        <w:t xml:space="preserve">Base de données : </w:t>
+      </w:r>
     </w:p>
     <w:p>
       <w:pPr>
@@ -1320,26 +1693,8 @@
           <w:sz w:val="32"/>
           <w:szCs w:val="28"/>
         </w:rPr>
-        <w:t>PHP</w:t>
-      </w:r>
-      <w:r>
-        <w:rPr>
-          <w:rFonts w:ascii="Open Sans Light" w:hAnsi="Open Sans Light" w:cs="Open Sans Light"/>
-          <w:sz w:val="32"/>
-          <w:szCs w:val="28"/>
-        </w:rPr>
-        <w:t xml:space="preserve">, </w:t>
-      </w:r>
-      <w:proofErr w:type="spellStart"/>
-      <w:r>
-        <w:rPr>
-          <w:rFonts w:ascii="Open Sans Light" w:hAnsi="Open Sans Light" w:cs="Open Sans Light"/>
-          <w:sz w:val="32"/>
-          <w:szCs w:val="28"/>
-        </w:rPr>
-        <w:t>Laravel</w:t>
-      </w:r>
-      <w:proofErr w:type="spellEnd"/>
+        <w:t>Oracle</w:t>
+      </w:r>
     </w:p>
     <w:p>
       <w:pPr>
@@ -1365,70 +1720,8 @@
           <w:sz w:val="32"/>
           <w:szCs w:val="28"/>
         </w:rPr>
-        <w:t>JavaScript</w:t>
-      </w:r>
-      <w:r>
-        <w:rPr>
-          <w:rFonts w:ascii="Open Sans Light" w:hAnsi="Open Sans Light" w:cs="Open Sans Light"/>
-          <w:sz w:val="32"/>
-          <w:szCs w:val="28"/>
-        </w:rPr>
-        <w:t xml:space="preserve">, </w:t>
-      </w:r>
-      <w:proofErr w:type="spellStart"/>
-      <w:r>
-        <w:rPr>
-          <w:rFonts w:ascii="Open Sans Light" w:hAnsi="Open Sans Light" w:cs="Open Sans Light"/>
-          <w:sz w:val="32"/>
-          <w:szCs w:val="28"/>
-        </w:rPr>
-        <w:t>jQuery</w:t>
-      </w:r>
-      <w:proofErr w:type="spellEnd"/>
-      <w:r>
-        <w:rPr>
-          <w:rFonts w:ascii="Open Sans Light" w:hAnsi="Open Sans Light" w:cs="Open Sans Light"/>
-          <w:sz w:val="32"/>
-          <w:szCs w:val="28"/>
-        </w:rPr>
-        <w:t xml:space="preserve">, Ajax,  </w:t>
-      </w:r>
-      <w:proofErr w:type="spellStart"/>
-      <w:r>
-        <w:rPr>
-          <w:rFonts w:ascii="Open Sans Light" w:hAnsi="Open Sans Light" w:cs="Open Sans Light"/>
-          <w:sz w:val="32"/>
-          <w:szCs w:val="28"/>
-        </w:rPr>
-        <w:t>React</w:t>
-      </w:r>
-      <w:r>
-        <w:rPr>
-          <w:rFonts w:ascii="Open Sans Light" w:hAnsi="Open Sans Light" w:cs="Open Sans Light"/>
-          <w:sz w:val="32"/>
-          <w:szCs w:val="28"/>
-        </w:rPr>
-        <w:t>JS</w:t>
-      </w:r>
-      <w:proofErr w:type="spellEnd"/>
-      <w:r>
-        <w:rPr>
-          <w:rFonts w:ascii="Open Sans Light" w:hAnsi="Open Sans Light" w:cs="Open Sans Light"/>
-          <w:sz w:val="32"/>
-          <w:szCs w:val="28"/>
-        </w:rPr>
-        <w:t xml:space="preserve">, </w:t>
-      </w:r>
-      <w:proofErr w:type="spellStart"/>
-      <w:r>
-        <w:rPr>
-          <w:rFonts w:ascii="Open Sans Light" w:hAnsi="Open Sans Light" w:cs="Open Sans Light"/>
-          <w:sz w:val="32"/>
-          <w:szCs w:val="28"/>
-        </w:rPr>
-        <w:t>Angular</w:t>
-      </w:r>
-      <w:proofErr w:type="spellEnd"/>
+        <w:t>SQL</w:t>
+      </w:r>
     </w:p>
     <w:p>
       <w:pPr>
@@ -1444,46 +1737,106 @@
         <w:jc w:val="both"/>
         <w:rPr>
           <w:rFonts w:ascii="Open Sans Light" w:hAnsi="Open Sans Light" w:cs="Open Sans Light"/>
-          <w:b/>
-          <w:sz w:val="32"/>
-          <w:szCs w:val="28"/>
-        </w:rPr>
-      </w:pPr>
-      <w:proofErr w:type="spellStart"/>
-      <w:r>
-        <w:rPr>
-          <w:rFonts w:ascii="Open Sans Light" w:hAnsi="Open Sans Light" w:cs="Open Sans Light"/>
-          <w:sz w:val="32"/>
-          <w:szCs w:val="28"/>
-        </w:rPr>
-        <w:t>NodeJS</w:t>
-      </w:r>
-      <w:proofErr w:type="spellEnd"/>
-      <w:r>
-        <w:rPr>
-          <w:rFonts w:ascii="Open Sans Light" w:hAnsi="Open Sans Light" w:cs="Open Sans Light"/>
-          <w:sz w:val="32"/>
-          <w:szCs w:val="28"/>
-        </w:rPr>
-        <w:t>, Express</w:t>
-      </w:r>
-    </w:p>
-    <w:p>
-      <w:pPr>
-        <w:pStyle w:val="Paragraphedeliste"/>
+          <w:sz w:val="32"/>
+          <w:szCs w:val="28"/>
+        </w:rPr>
+      </w:pPr>
+      <w:r>
+        <w:rPr>
+          <w:rFonts w:ascii="Open Sans Light" w:hAnsi="Open Sans Light" w:cs="Open Sans Light"/>
+          <w:sz w:val="32"/>
+          <w:szCs w:val="28"/>
+        </w:rPr>
+        <w:t>Microsoft ACCESS</w:t>
+      </w:r>
+    </w:p>
+    <w:p>
+      <w:pPr>
+        <w:pStyle w:val="Paragraphedeliste"/>
+        <w:numPr>
+          <w:ilvl w:val="1"/>
+          <w:numId w:val="4"/>
+        </w:numPr>
         <w:tabs>
           <w:tab w:val="left" w:pos="3700"/>
         </w:tabs>
         <w:spacing w:line="360" w:lineRule="auto"/>
-        <w:ind w:left="1440"/>
-        <w:jc w:val="both"/>
-        <w:rPr>
-          <w:rFonts w:ascii="Open Sans Light" w:hAnsi="Open Sans Light" w:cs="Open Sans Light"/>
-          <w:b/>
-          <w:sz w:val="32"/>
-          <w:szCs w:val="28"/>
-        </w:rPr>
-      </w:pPr>
+        <w:jc w:val="both"/>
+        <w:rPr>
+          <w:rFonts w:ascii="Open Sans Light" w:hAnsi="Open Sans Light" w:cs="Open Sans Light"/>
+          <w:sz w:val="32"/>
+          <w:szCs w:val="28"/>
+        </w:rPr>
+      </w:pPr>
+      <w:r>
+        <w:rPr>
+          <w:rFonts w:ascii="Open Sans Light" w:hAnsi="Open Sans Light" w:cs="Open Sans Light"/>
+          <w:sz w:val="32"/>
+          <w:szCs w:val="28"/>
+        </w:rPr>
+        <w:lastRenderedPageBreak/>
+        <w:t>MySQL</w:t>
+      </w:r>
+    </w:p>
+    <w:p>
+      <w:pPr>
+        <w:pStyle w:val="Paragraphedeliste"/>
+        <w:numPr>
+          <w:ilvl w:val="1"/>
+          <w:numId w:val="4"/>
+        </w:numPr>
+        <w:tabs>
+          <w:tab w:val="left" w:pos="3700"/>
+        </w:tabs>
+        <w:spacing w:line="360" w:lineRule="auto"/>
+        <w:jc w:val="both"/>
+        <w:rPr>
+          <w:rFonts w:ascii="Open Sans Light" w:hAnsi="Open Sans Light" w:cs="Open Sans Light"/>
+          <w:b/>
+          <w:sz w:val="32"/>
+          <w:szCs w:val="28"/>
+        </w:rPr>
+      </w:pPr>
+      <w:proofErr w:type="spellStart"/>
+      <w:r>
+        <w:rPr>
+          <w:rFonts w:ascii="Open Sans Light" w:hAnsi="Open Sans Light" w:cs="Open Sans Light"/>
+          <w:sz w:val="32"/>
+          <w:szCs w:val="28"/>
+        </w:rPr>
+        <w:t>Sqlite</w:t>
+      </w:r>
+      <w:proofErr w:type="spellEnd"/>
+    </w:p>
+    <w:p>
+      <w:pPr>
+        <w:pStyle w:val="Paragraphedeliste"/>
+        <w:numPr>
+          <w:ilvl w:val="1"/>
+          <w:numId w:val="4"/>
+        </w:numPr>
+        <w:tabs>
+          <w:tab w:val="left" w:pos="3700"/>
+        </w:tabs>
+        <w:spacing w:line="360" w:lineRule="auto"/>
+        <w:jc w:val="both"/>
+        <w:rPr>
+          <w:rFonts w:ascii="Open Sans Light" w:hAnsi="Open Sans Light" w:cs="Open Sans Light"/>
+          <w:b/>
+          <w:sz w:val="32"/>
+          <w:szCs w:val="28"/>
+        </w:rPr>
+      </w:pPr>
+      <w:proofErr w:type="spellStart"/>
+      <w:r>
+        <w:rPr>
+          <w:rFonts w:ascii="Open Sans Light" w:hAnsi="Open Sans Light" w:cs="Open Sans Light"/>
+          <w:sz w:val="32"/>
+          <w:szCs w:val="28"/>
+        </w:rPr>
+        <w:t>MongoDB</w:t>
+      </w:r>
+      <w:proofErr w:type="spellEnd"/>
     </w:p>
     <w:p>
       <w:pPr>
@@ -1511,7 +1864,7 @@
           <w:sz w:val="32"/>
           <w:szCs w:val="28"/>
         </w:rPr>
-        <w:t xml:space="preserve">Base de données : </w:t>
+        <w:t>Outils Graphique :</w:t>
       </w:r>
     </w:p>
     <w:p>
@@ -1528,17 +1881,18 @@
         <w:jc w:val="both"/>
         <w:rPr>
           <w:rFonts w:ascii="Open Sans Light" w:hAnsi="Open Sans Light" w:cs="Open Sans Light"/>
-          <w:sz w:val="32"/>
-          <w:szCs w:val="28"/>
-        </w:rPr>
-      </w:pPr>
-      <w:r>
-        <w:rPr>
-          <w:rFonts w:ascii="Open Sans Light" w:hAnsi="Open Sans Light" w:cs="Open Sans Light"/>
-          <w:sz w:val="32"/>
-          <w:szCs w:val="28"/>
-        </w:rPr>
-        <w:t>Oracle</w:t>
+          <w:b/>
+          <w:sz w:val="32"/>
+          <w:szCs w:val="28"/>
+        </w:rPr>
+      </w:pPr>
+      <w:r>
+        <w:rPr>
+          <w:rFonts w:ascii="Open Sans Light" w:hAnsi="Open Sans Light" w:cs="Open Sans Light"/>
+          <w:sz w:val="32"/>
+          <w:szCs w:val="28"/>
+        </w:rPr>
+        <w:t>Adobe Photoshop</w:t>
       </w:r>
     </w:p>
     <w:p>
@@ -1555,17 +1909,111 @@
         <w:jc w:val="both"/>
         <w:rPr>
           <w:rFonts w:ascii="Open Sans Light" w:hAnsi="Open Sans Light" w:cs="Open Sans Light"/>
-          <w:sz w:val="32"/>
-          <w:szCs w:val="28"/>
-        </w:rPr>
-      </w:pPr>
-      <w:r>
-        <w:rPr>
-          <w:rFonts w:ascii="Open Sans Light" w:hAnsi="Open Sans Light" w:cs="Open Sans Light"/>
-          <w:sz w:val="32"/>
-          <w:szCs w:val="28"/>
-        </w:rPr>
-        <w:t>SQL</w:t>
+          <w:b/>
+          <w:sz w:val="32"/>
+          <w:szCs w:val="28"/>
+        </w:rPr>
+      </w:pPr>
+      <w:r>
+        <w:rPr>
+          <w:rFonts w:ascii="Open Sans Light" w:hAnsi="Open Sans Light" w:cs="Open Sans Light"/>
+          <w:sz w:val="32"/>
+          <w:szCs w:val="28"/>
+        </w:rPr>
+        <w:t xml:space="preserve">Adobe </w:t>
+      </w:r>
+      <w:proofErr w:type="spellStart"/>
+      <w:r>
+        <w:rPr>
+          <w:rFonts w:ascii="Open Sans Light" w:hAnsi="Open Sans Light" w:cs="Open Sans Light"/>
+          <w:sz w:val="32"/>
+          <w:szCs w:val="28"/>
+        </w:rPr>
+        <w:t>Illustrator</w:t>
+      </w:r>
+      <w:proofErr w:type="spellEnd"/>
+    </w:p>
+    <w:p>
+      <w:pPr>
+        <w:pStyle w:val="Paragraphedeliste"/>
+        <w:tabs>
+          <w:tab w:val="left" w:pos="3700"/>
+        </w:tabs>
+        <w:spacing w:line="360" w:lineRule="auto"/>
+        <w:ind w:left="1440"/>
+        <w:jc w:val="both"/>
+        <w:rPr>
+          <w:rFonts w:ascii="Open Sans Light" w:hAnsi="Open Sans Light" w:cs="Open Sans Light"/>
+          <w:b/>
+          <w:sz w:val="32"/>
+          <w:szCs w:val="28"/>
+        </w:rPr>
+      </w:pPr>
+    </w:p>
+    <w:p>
+      <w:pPr>
+        <w:pStyle w:val="Paragraphedeliste"/>
+        <w:numPr>
+          <w:ilvl w:val="0"/>
+          <w:numId w:val="4"/>
+        </w:numPr>
+        <w:tabs>
+          <w:tab w:val="left" w:pos="3700"/>
+        </w:tabs>
+        <w:spacing w:line="360" w:lineRule="auto"/>
+        <w:jc w:val="both"/>
+        <w:rPr>
+          <w:rFonts w:ascii="Open Sans Light" w:hAnsi="Open Sans Light" w:cs="Open Sans Light"/>
+          <w:b/>
+          <w:sz w:val="32"/>
+          <w:szCs w:val="28"/>
+        </w:rPr>
+      </w:pPr>
+      <w:r>
+        <w:rPr>
+          <w:rFonts w:ascii="Open Sans Light" w:hAnsi="Open Sans Light" w:cs="Open Sans Light"/>
+          <w:b/>
+          <w:sz w:val="32"/>
+          <w:szCs w:val="28"/>
+        </w:rPr>
+        <w:t xml:space="preserve">Systèmes d’exploitation : </w:t>
+      </w:r>
+      <w:r>
+        <w:rPr>
+          <w:rFonts w:ascii="Open Sans Light" w:hAnsi="Open Sans Light" w:cs="Open Sans Light"/>
+          <w:sz w:val="32"/>
+          <w:szCs w:val="28"/>
+        </w:rPr>
+        <w:t>Windows Server 2008, Linux</w:t>
+      </w:r>
+    </w:p>
+    <w:p>
+      <w:pPr>
+        <w:pStyle w:val="Paragraphedeliste"/>
+        <w:numPr>
+          <w:ilvl w:val="0"/>
+          <w:numId w:val="4"/>
+        </w:numPr>
+        <w:tabs>
+          <w:tab w:val="left" w:pos="3700"/>
+        </w:tabs>
+        <w:spacing w:line="360" w:lineRule="auto"/>
+        <w:jc w:val="both"/>
+        <w:rPr>
+          <w:rFonts w:ascii="Open Sans Light" w:hAnsi="Open Sans Light" w:cs="Open Sans Light"/>
+          <w:b/>
+          <w:sz w:val="32"/>
+          <w:szCs w:val="28"/>
+        </w:rPr>
+      </w:pPr>
+      <w:r>
+        <w:rPr>
+          <w:rFonts w:ascii="Open Sans Light" w:hAnsi="Open Sans Light" w:cs="Open Sans Light"/>
+          <w:b/>
+          <w:sz w:val="32"/>
+          <w:szCs w:val="28"/>
+        </w:rPr>
+        <w:t xml:space="preserve">Réseau : </w:t>
       </w:r>
     </w:p>
     <w:p>
@@ -1582,18 +2030,47 @@
         <w:jc w:val="both"/>
         <w:rPr>
           <w:rFonts w:ascii="Open Sans Light" w:hAnsi="Open Sans Light" w:cs="Open Sans Light"/>
-          <w:sz w:val="32"/>
-          <w:szCs w:val="28"/>
-        </w:rPr>
-      </w:pPr>
-      <w:r>
-        <w:rPr>
-          <w:rFonts w:ascii="Open Sans Light" w:hAnsi="Open Sans Light" w:cs="Open Sans Light"/>
-          <w:sz w:val="32"/>
-          <w:szCs w:val="28"/>
-        </w:rPr>
-        <w:t>Microsoft ACCESS</w:t>
-      </w:r>
+          <w:b/>
+          <w:sz w:val="32"/>
+          <w:szCs w:val="28"/>
+        </w:rPr>
+      </w:pPr>
+      <w:r>
+        <w:rPr>
+          <w:rFonts w:ascii="Open Sans Light" w:hAnsi="Open Sans Light" w:cs="Open Sans Light"/>
+          <w:sz w:val="32"/>
+          <w:szCs w:val="28"/>
+        </w:rPr>
+        <w:t xml:space="preserve">Certificat CCNA </w:t>
+      </w:r>
+      <w:proofErr w:type="spellStart"/>
+      <w:r>
+        <w:rPr>
+          <w:rFonts w:ascii="Open Sans Light" w:hAnsi="Open Sans Light" w:cs="Open Sans Light"/>
+          <w:sz w:val="32"/>
+          <w:szCs w:val="28"/>
+        </w:rPr>
+        <w:t>Routing</w:t>
+      </w:r>
+      <w:proofErr w:type="spellEnd"/>
+      <w:r>
+        <w:rPr>
+          <w:rFonts w:ascii="Open Sans Light" w:hAnsi="Open Sans Light" w:cs="Open Sans Light"/>
+          <w:sz w:val="32"/>
+          <w:szCs w:val="28"/>
+        </w:rPr>
+        <w:t xml:space="preserve"> &amp; </w:t>
+      </w:r>
+      <w:proofErr w:type="spellStart"/>
+      <w:r>
+        <w:rPr>
+          <w:rFonts w:ascii="Open Sans Light" w:hAnsi="Open Sans Light" w:cs="Open Sans Light"/>
+          <w:sz w:val="32"/>
+          <w:szCs w:val="28"/>
+        </w:rPr>
+        <w:t>Switching</w:t>
+      </w:r>
+      <w:proofErr w:type="spellEnd"/>
     </w:p>
     <w:p>
       <w:pPr>
@@ -1609,17 +2086,18 @@
         <w:jc w:val="both"/>
         <w:rPr>
           <w:rFonts w:ascii="Open Sans Light" w:hAnsi="Open Sans Light" w:cs="Open Sans Light"/>
-          <w:sz w:val="32"/>
-          <w:szCs w:val="28"/>
-        </w:rPr>
-      </w:pPr>
-      <w:r>
-        <w:rPr>
-          <w:rFonts w:ascii="Open Sans Light" w:hAnsi="Open Sans Light" w:cs="Open Sans Light"/>
-          <w:sz w:val="32"/>
-          <w:szCs w:val="28"/>
-        </w:rPr>
-        <w:t>MySQL</w:t>
+          <w:b/>
+          <w:sz w:val="32"/>
+          <w:szCs w:val="28"/>
+        </w:rPr>
+      </w:pPr>
+      <w:r>
+        <w:rPr>
+          <w:rFonts w:ascii="Open Sans Light" w:hAnsi="Open Sans Light" w:cs="Open Sans Light"/>
+          <w:sz w:val="32"/>
+          <w:szCs w:val="28"/>
+        </w:rPr>
+        <w:t>Wireless Networking</w:t>
       </w:r>
     </w:p>
     <w:p>
@@ -1641,6 +2119,14 @@
           <w:szCs w:val="28"/>
         </w:rPr>
       </w:pPr>
+      <w:r>
+        <w:rPr>
+          <w:rFonts w:ascii="Open Sans Light" w:hAnsi="Open Sans Light" w:cs="Open Sans Light"/>
+          <w:sz w:val="32"/>
+          <w:szCs w:val="28"/>
+        </w:rPr>
+        <w:t xml:space="preserve">Pen </w:t>
+      </w:r>
       <w:proofErr w:type="spellStart"/>
       <w:r>
         <w:rPr>
@@ -1648,37 +2134,7 @@
           <w:sz w:val="32"/>
           <w:szCs w:val="28"/>
         </w:rPr>
-        <w:t>Sqlite</w:t>
-      </w:r>
-      <w:proofErr w:type="spellEnd"/>
-    </w:p>
-    <w:p>
-      <w:pPr>
-        <w:pStyle w:val="Paragraphedeliste"/>
-        <w:numPr>
-          <w:ilvl w:val="1"/>
-          <w:numId w:val="4"/>
-        </w:numPr>
-        <w:tabs>
-          <w:tab w:val="left" w:pos="3700"/>
-        </w:tabs>
-        <w:spacing w:line="360" w:lineRule="auto"/>
-        <w:jc w:val="both"/>
-        <w:rPr>
-          <w:rFonts w:ascii="Open Sans Light" w:hAnsi="Open Sans Light" w:cs="Open Sans Light"/>
-          <w:b/>
-          <w:sz w:val="32"/>
-          <w:szCs w:val="28"/>
-        </w:rPr>
-      </w:pPr>
-      <w:proofErr w:type="spellStart"/>
-      <w:r>
-        <w:rPr>
-          <w:rFonts w:ascii="Open Sans Light" w:hAnsi="Open Sans Light" w:cs="Open Sans Light"/>
-          <w:sz w:val="32"/>
-          <w:szCs w:val="28"/>
-        </w:rPr>
-        <w:t>MongoDB</w:t>
+        <w:t>Testing</w:t>
       </w:r>
       <w:proofErr w:type="spellEnd"/>
     </w:p>
@@ -1716,242 +2172,6 @@
           <w:b/>
           <w:sz w:val="32"/>
           <w:szCs w:val="28"/>
-        </w:rPr>
-      </w:pPr>
-      <w:r>
-        <w:rPr>
-          <w:rFonts w:ascii="Open Sans Light" w:hAnsi="Open Sans Light" w:cs="Open Sans Light"/>
-          <w:b/>
-          <w:sz w:val="32"/>
-          <w:szCs w:val="28"/>
-        </w:rPr>
-        <w:t xml:space="preserve">Systèmes d’exploitation : </w:t>
-      </w:r>
-      <w:r>
-        <w:rPr>
-          <w:rFonts w:ascii="Open Sans Light" w:hAnsi="Open Sans Light" w:cs="Open Sans Light"/>
-          <w:sz w:val="32"/>
-          <w:szCs w:val="28"/>
-        </w:rPr>
-        <w:t>Windows Server 2008, Linux</w:t>
-      </w:r>
-    </w:p>
-    <w:p>
-      <w:pPr>
-        <w:tabs>
-          <w:tab w:val="left" w:pos="3700"/>
-        </w:tabs>
-        <w:spacing w:line="360" w:lineRule="auto"/>
-        <w:jc w:val="both"/>
-        <w:rPr>
-          <w:rFonts w:ascii="Open Sans Light" w:hAnsi="Open Sans Light" w:cs="Open Sans Light"/>
-          <w:b/>
-          <w:sz w:val="32"/>
-          <w:szCs w:val="28"/>
-        </w:rPr>
-      </w:pPr>
-    </w:p>
-    <w:p>
-      <w:pPr>
-        <w:tabs>
-          <w:tab w:val="left" w:pos="3700"/>
-        </w:tabs>
-        <w:spacing w:line="360" w:lineRule="auto"/>
-        <w:jc w:val="both"/>
-        <w:rPr>
-          <w:rFonts w:ascii="Open Sans Light" w:hAnsi="Open Sans Light" w:cs="Open Sans Light"/>
-          <w:b/>
-          <w:sz w:val="32"/>
-          <w:szCs w:val="28"/>
-        </w:rPr>
-      </w:pPr>
-    </w:p>
-    <w:p>
-      <w:pPr>
-        <w:pStyle w:val="Paragraphedeliste"/>
-        <w:numPr>
-          <w:ilvl w:val="0"/>
-          <w:numId w:val="4"/>
-        </w:numPr>
-        <w:tabs>
-          <w:tab w:val="left" w:pos="3700"/>
-        </w:tabs>
-        <w:spacing w:line="360" w:lineRule="auto"/>
-        <w:jc w:val="both"/>
-        <w:rPr>
-          <w:rFonts w:ascii="Open Sans Light" w:hAnsi="Open Sans Light" w:cs="Open Sans Light"/>
-          <w:b/>
-          <w:sz w:val="32"/>
-          <w:szCs w:val="28"/>
-        </w:rPr>
-      </w:pPr>
-      <w:r>
-        <w:rPr>
-          <w:rFonts w:ascii="Open Sans Light" w:hAnsi="Open Sans Light" w:cs="Open Sans Light"/>
-          <w:b/>
-          <w:sz w:val="32"/>
-          <w:szCs w:val="28"/>
-        </w:rPr>
-        <w:lastRenderedPageBreak/>
-        <w:t xml:space="preserve">Réseau : </w:t>
-      </w:r>
-    </w:p>
-    <w:p>
-      <w:pPr>
-        <w:pStyle w:val="Paragraphedeliste"/>
-        <w:numPr>
-          <w:ilvl w:val="1"/>
-          <w:numId w:val="4"/>
-        </w:numPr>
-        <w:tabs>
-          <w:tab w:val="left" w:pos="3700"/>
-        </w:tabs>
-        <w:spacing w:line="360" w:lineRule="auto"/>
-        <w:jc w:val="both"/>
-        <w:rPr>
-          <w:rFonts w:ascii="Open Sans Light" w:hAnsi="Open Sans Light" w:cs="Open Sans Light"/>
-          <w:b/>
-          <w:sz w:val="32"/>
-          <w:szCs w:val="28"/>
-        </w:rPr>
-      </w:pPr>
-      <w:r>
-        <w:rPr>
-          <w:rFonts w:ascii="Open Sans Light" w:hAnsi="Open Sans Light" w:cs="Open Sans Light"/>
-          <w:sz w:val="32"/>
-          <w:szCs w:val="28"/>
-        </w:rPr>
-        <w:t xml:space="preserve">Certificat CCNA </w:t>
-      </w:r>
-      <w:proofErr w:type="spellStart"/>
-      <w:r>
-        <w:rPr>
-          <w:rFonts w:ascii="Open Sans Light" w:hAnsi="Open Sans Light" w:cs="Open Sans Light"/>
-          <w:sz w:val="32"/>
-          <w:szCs w:val="28"/>
-        </w:rPr>
-        <w:t>Routing</w:t>
-      </w:r>
-      <w:proofErr w:type="spellEnd"/>
-      <w:r>
-        <w:rPr>
-          <w:rFonts w:ascii="Open Sans Light" w:hAnsi="Open Sans Light" w:cs="Open Sans Light"/>
-          <w:sz w:val="32"/>
-          <w:szCs w:val="28"/>
-        </w:rPr>
-        <w:t xml:space="preserve"> &amp; </w:t>
-      </w:r>
-      <w:proofErr w:type="spellStart"/>
-      <w:r>
-        <w:rPr>
-          <w:rFonts w:ascii="Open Sans Light" w:hAnsi="Open Sans Light" w:cs="Open Sans Light"/>
-          <w:sz w:val="32"/>
-          <w:szCs w:val="28"/>
-        </w:rPr>
-        <w:t>Switching</w:t>
-      </w:r>
-      <w:proofErr w:type="spellEnd"/>
-    </w:p>
-    <w:p>
-      <w:pPr>
-        <w:pStyle w:val="Paragraphedeliste"/>
-        <w:numPr>
-          <w:ilvl w:val="1"/>
-          <w:numId w:val="4"/>
-        </w:numPr>
-        <w:tabs>
-          <w:tab w:val="left" w:pos="3700"/>
-        </w:tabs>
-        <w:spacing w:line="360" w:lineRule="auto"/>
-        <w:jc w:val="both"/>
-        <w:rPr>
-          <w:rFonts w:ascii="Open Sans Light" w:hAnsi="Open Sans Light" w:cs="Open Sans Light"/>
-          <w:b/>
-          <w:sz w:val="32"/>
-          <w:szCs w:val="28"/>
-        </w:rPr>
-      </w:pPr>
-      <w:r>
-        <w:rPr>
-          <w:rFonts w:ascii="Open Sans Light" w:hAnsi="Open Sans Light" w:cs="Open Sans Light"/>
-          <w:sz w:val="32"/>
-          <w:szCs w:val="28"/>
-        </w:rPr>
-        <w:t>Wireless Networking</w:t>
-      </w:r>
-    </w:p>
-    <w:p>
-      <w:pPr>
-        <w:pStyle w:val="Paragraphedeliste"/>
-        <w:numPr>
-          <w:ilvl w:val="1"/>
-          <w:numId w:val="4"/>
-        </w:numPr>
-        <w:tabs>
-          <w:tab w:val="left" w:pos="3700"/>
-        </w:tabs>
-        <w:spacing w:line="360" w:lineRule="auto"/>
-        <w:jc w:val="both"/>
-        <w:rPr>
-          <w:rFonts w:ascii="Open Sans Light" w:hAnsi="Open Sans Light" w:cs="Open Sans Light"/>
-          <w:b/>
-          <w:sz w:val="32"/>
-          <w:szCs w:val="28"/>
-        </w:rPr>
-      </w:pPr>
-      <w:r>
-        <w:rPr>
-          <w:rFonts w:ascii="Open Sans Light" w:hAnsi="Open Sans Light" w:cs="Open Sans Light"/>
-          <w:sz w:val="32"/>
-          <w:szCs w:val="28"/>
-        </w:rPr>
-        <w:t xml:space="preserve">Pen </w:t>
-      </w:r>
-      <w:proofErr w:type="spellStart"/>
-      <w:r>
-        <w:rPr>
-          <w:rFonts w:ascii="Open Sans Light" w:hAnsi="Open Sans Light" w:cs="Open Sans Light"/>
-          <w:sz w:val="32"/>
-          <w:szCs w:val="28"/>
-        </w:rPr>
-        <w:t>Testing</w:t>
-      </w:r>
-      <w:proofErr w:type="spellEnd"/>
-    </w:p>
-    <w:p>
-      <w:pPr>
-        <w:pStyle w:val="Paragraphedeliste"/>
-        <w:tabs>
-          <w:tab w:val="left" w:pos="3700"/>
-        </w:tabs>
-        <w:spacing w:line="360" w:lineRule="auto"/>
-        <w:ind w:left="1440"/>
-        <w:jc w:val="both"/>
-        <w:rPr>
-          <w:rFonts w:ascii="Open Sans Light" w:hAnsi="Open Sans Light" w:cs="Open Sans Light"/>
-          <w:b/>
-          <w:sz w:val="32"/>
-          <w:szCs w:val="28"/>
-        </w:rPr>
-      </w:pPr>
-    </w:p>
-    <w:p>
-      <w:pPr>
-        <w:pStyle w:val="Paragraphedeliste"/>
-        <w:numPr>
-          <w:ilvl w:val="0"/>
-          <w:numId w:val="4"/>
-        </w:numPr>
-        <w:tabs>
-          <w:tab w:val="left" w:pos="3700"/>
-        </w:tabs>
-        <w:spacing w:line="360" w:lineRule="auto"/>
-        <w:jc w:val="both"/>
-        <w:rPr>
-          <w:rFonts w:ascii="Open Sans Light" w:hAnsi="Open Sans Light" w:cs="Open Sans Light"/>
-          <w:b/>
-          <w:sz w:val="32"/>
-          <w:szCs w:val="28"/>
           <w:lang w:val="en-US"/>
         </w:rPr>
       </w:pPr>
@@ -2243,6 +2463,7 @@
           <w:sz w:val="32"/>
           <w:szCs w:val="28"/>
         </w:rPr>
+        <w:lastRenderedPageBreak/>
         <w:t>Mise</w:t>
       </w:r>
       <w:r>
@@ -2373,7 +2594,6 @@
           <w:sz w:val="32"/>
           <w:szCs w:val="28"/>
         </w:rPr>
-        <w:lastRenderedPageBreak/>
         <w:t xml:space="preserve">Desktop Application </w:t>
       </w:r>
       <w:r>
@@ -2448,26 +2668,13 @@
         </w:rPr>
         <w:t>Projet d’implémentation d’un réseau Wifi dans une université</w:t>
       </w:r>
-    </w:p>
-    <w:p>
-      <w:pPr>
-        <w:spacing w:line="360" w:lineRule="auto"/>
-        <w:ind w:firstLine="708"/>
-        <w:jc w:val="both"/>
-        <w:rPr>
-          <w:rFonts w:ascii="Open Sans Light" w:hAnsi="Open Sans Light" w:cs="Open Sans Light"/>
-          <w:sz w:val="24"/>
-        </w:rPr>
-      </w:pPr>
-      <w:r>
-        <w:rPr>
-          <w:rFonts w:ascii="Open Sans Light" w:hAnsi="Open Sans Light" w:cs="Open Sans Light"/>
-          <w:b/>
-          <w:sz w:val="32"/>
-          <w:szCs w:val="28"/>
-          <w:u w:val="single"/>
-        </w:rPr>
-        <w:t xml:space="preserve">Portfolio :                                                    </w:t>
+      <w:r>
+        <w:rPr>
+          <w:rFonts w:ascii="Open Sans Light" w:hAnsi="Open Sans Light" w:cs="Open Sans Light"/>
+          <w:sz w:val="32"/>
+          <w:szCs w:val="28"/>
+        </w:rPr>
+        <w:t>.</w:t>
       </w:r>
     </w:p>
     <w:p>
@@ -2491,59 +2698,170 @@
           <w:sz w:val="32"/>
           <w:szCs w:val="28"/>
         </w:rPr>
-        <w:t xml:space="preserve">Visiter mon portfolio : </w:t>
-      </w:r>
-      <w:hyperlink r:id="rId5" w:history="1">
-        <w:r>
-          <w:rPr>
-            <w:rStyle w:val="Lienhypertexte"/>
-            <w:rFonts w:ascii="Open Sans Light" w:hAnsi="Open Sans Light" w:cs="Open Sans Light"/>
-            <w:sz w:val="32"/>
-            <w:szCs w:val="28"/>
-          </w:rPr>
-          <w:t>https://scanf6.github.io</w:t>
-        </w:r>
-      </w:hyperlink>
-    </w:p>
-    <w:p>
-      <w:pPr>
-        <w:pStyle w:val="Paragraphedeliste"/>
-        <w:tabs>
-          <w:tab w:val="left" w:pos="3700"/>
-        </w:tabs>
-        <w:spacing w:line="360" w:lineRule="auto"/>
-        <w:rPr>
-          <w:rFonts w:ascii="Open Sans Light" w:hAnsi="Open Sans Light" w:cs="Open Sans Light"/>
-          <w:sz w:val="32"/>
-          <w:szCs w:val="28"/>
-        </w:rPr>
-      </w:pPr>
+        <w:t>Application web de gestion de la présence des étudiants dans une université.</w:t>
+      </w:r>
+    </w:p>
+    <w:p>
+      <w:pPr>
+        <w:pStyle w:val="Paragraphedeliste"/>
+        <w:spacing w:line="360" w:lineRule="auto"/>
+        <w:ind w:left="1428"/>
+        <w:jc w:val="both"/>
+        <w:rPr>
+          <w:rFonts w:ascii="Open Sans Light" w:hAnsi="Open Sans Light" w:cs="Open Sans Light"/>
+          <w:sz w:val="32"/>
+          <w:szCs w:val="28"/>
+        </w:rPr>
+      </w:pPr>
+    </w:p>
+    <w:p>
+      <w:pPr>
+        <w:pStyle w:val="Titre"/>
+        <w:rPr>
+          <w:rFonts w:ascii="Open Sans Light" w:hAnsi="Open Sans Light" w:cs="Open Sans Light"/>
+        </w:rPr>
+      </w:pPr>
+      <w:r>
+        <w:rPr>
+          <w:rFonts w:ascii="Open Sans Light" w:hAnsi="Open Sans Light" w:cs="Open Sans Light"/>
+        </w:rPr>
+        <w:t>Portfolio</w:t>
+      </w:r>
+    </w:p>
+    <w:p>
+      <w:pPr>
+        <w:spacing w:line="360" w:lineRule="auto"/>
+        <w:jc w:val="both"/>
+        <w:rPr>
+          <w:rFonts w:ascii="Open Sans Light" w:hAnsi="Open Sans Light" w:cs="Open Sans Light"/>
+          <w:b/>
+          <w:sz w:val="32"/>
+          <w:szCs w:val="28"/>
+          <w:u w:val="single"/>
+        </w:rPr>
+      </w:pPr>
+      <w:r>
+        <w:rPr>
+          <w:rFonts w:ascii="Open Sans Light" w:hAnsi="Open Sans Light" w:cs="Open Sans Light"/>
+          <w:sz w:val="32"/>
+          <w:szCs w:val="28"/>
+        </w:rPr>
+        <w:t xml:space="preserve">N’hésitez pas </w:t>
+      </w:r>
+      <w:proofErr w:type="gramStart"/>
+      <w:r>
+        <w:rPr>
+          <w:rFonts w:ascii="Open Sans Light" w:hAnsi="Open Sans Light" w:cs="Open Sans Light"/>
+          <w:sz w:val="32"/>
+          <w:szCs w:val="28"/>
+        </w:rPr>
+        <w:t>a</w:t>
+      </w:r>
+      <w:proofErr w:type="gramEnd"/>
+      <w:r>
+        <w:rPr>
+          <w:rFonts w:ascii="Open Sans Light" w:hAnsi="Open Sans Light" w:cs="Open Sans Light"/>
+          <w:sz w:val="32"/>
+          <w:szCs w:val="28"/>
+        </w:rPr>
+        <w:t xml:space="preserve"> faire un tour sur mon site web personnel contenant plus de détails par rapport a ma carrière de </w:t>
+      </w:r>
+      <w:proofErr w:type="spellStart"/>
+      <w:r>
+        <w:rPr>
+          <w:rFonts w:ascii="Open Sans Light" w:hAnsi="Open Sans Light" w:cs="Open Sans Light"/>
+          <w:sz w:val="32"/>
+          <w:szCs w:val="28"/>
+        </w:rPr>
+        <w:t>developpeur</w:t>
+      </w:r>
+      <w:proofErr w:type="spellEnd"/>
+      <w:r>
+        <w:rPr>
+          <w:rFonts w:ascii="Open Sans Light" w:hAnsi="Open Sans Light" w:cs="Open Sans Light"/>
+          <w:sz w:val="32"/>
+          <w:szCs w:val="28"/>
+        </w:rPr>
+        <w:t xml:space="preserve"> web</w:t>
+      </w:r>
+      <w:r>
+        <w:rPr>
+          <w:rFonts w:ascii="Open Sans Light" w:hAnsi="Open Sans Light" w:cs="Open Sans Light"/>
+          <w:sz w:val="32"/>
+          <w:szCs w:val="28"/>
+        </w:rPr>
+        <w:t xml:space="preserve">                                               </w:t>
+      </w:r>
     </w:p>
     <w:p>
       <w:pPr>
         <w:pStyle w:val="Paragraphedeliste"/>
         <w:numPr>
           <w:ilvl w:val="0"/>
-          <w:numId w:val="4"/>
+          <w:numId w:val="6"/>
         </w:numPr>
-        <w:tabs>
-          <w:tab w:val="left" w:pos="3700"/>
-        </w:tabs>
-        <w:spacing w:line="360" w:lineRule="auto"/>
-        <w:jc w:val="center"/>
-        <w:rPr>
-          <w:rFonts w:ascii="Open Sans Light" w:hAnsi="Open Sans Light" w:cs="Open Sans Light"/>
-          <w:sz w:val="32"/>
-          <w:szCs w:val="28"/>
-        </w:rPr>
-      </w:pPr>
-      <w:r>
-        <w:rPr>
-          <w:rFonts w:ascii="Open Sans Light" w:hAnsi="Open Sans Light" w:cs="Open Sans Light"/>
-          <w:b/>
-          <w:sz w:val="32"/>
-          <w:szCs w:val="28"/>
-        </w:rPr>
+        <w:spacing w:line="360" w:lineRule="auto"/>
+        <w:jc w:val="both"/>
+        <w:rPr>
+          <w:rFonts w:ascii="Open Sans Light" w:hAnsi="Open Sans Light" w:cs="Open Sans Light"/>
+          <w:sz w:val="32"/>
+          <w:szCs w:val="28"/>
+        </w:rPr>
+      </w:pPr>
+      <w:r>
+        <w:rPr>
+          <w:rFonts w:ascii="Open Sans Light" w:hAnsi="Open Sans Light" w:cs="Open Sans Light"/>
+          <w:sz w:val="32"/>
+          <w:szCs w:val="28"/>
+        </w:rPr>
+        <w:t xml:space="preserve">Visiter mon portfolio : </w:t>
+      </w:r>
+      <w:r>
+        <w:rPr>
+          <w:rFonts w:ascii="Open Sans Light" w:hAnsi="Open Sans Light" w:cs="Open Sans Light"/>
+        </w:rPr>
+        <w:fldChar w:fldCharType="begin"/>
+      </w:r>
+      <w:r>
+        <w:rPr>
+          <w:rFonts w:ascii="Open Sans Light" w:hAnsi="Open Sans Light" w:cs="Open Sans Light"/>
+        </w:rPr>
+        <w:instrText>HYPERLINK "https://scanf6.github.io"</w:instrText>
+      </w:r>
+      <w:r>
+        <w:rPr>
+          <w:rFonts w:ascii="Open Sans Light" w:hAnsi="Open Sans Light" w:cs="Open Sans Light"/>
+        </w:rPr>
+        <w:fldChar w:fldCharType="separate"/>
+      </w:r>
+      <w:r>
+        <w:rPr>
+          <w:rStyle w:val="Lienhypertexte"/>
+          <w:rFonts w:ascii="Open Sans Light" w:hAnsi="Open Sans Light" w:cs="Open Sans Light"/>
+          <w:sz w:val="32"/>
+          <w:szCs w:val="28"/>
+        </w:rPr>
+        <w:t>https://scanf6.github.io</w:t>
+      </w:r>
+      <w:r>
+        <w:rPr>
+          <w:rFonts w:ascii="Open Sans Light" w:hAnsi="Open Sans Light" w:cs="Open Sans Light"/>
+        </w:rPr>
+        <w:fldChar w:fldCharType="end"/>
+      </w:r>
+    </w:p>
+    <w:p>
+      <w:pPr>
+        <w:pStyle w:val="Titre"/>
+        <w:rPr>
+          <w:rFonts w:ascii="Open Sans Light" w:hAnsi="Open Sans Light" w:cs="Open Sans Light"/>
+        </w:rPr>
+      </w:pPr>
+      <w:r>
+        <w:rPr>
+          <w:rFonts w:ascii="Open Sans Light" w:hAnsi="Open Sans Light" w:cs="Open Sans Light"/>
+        </w:rPr>
+        <w:lastRenderedPageBreak/>
         <w:t>Langues</w:t>
       </w:r>
     </w:p>
@@ -3086,14 +3404,6 @@
           <w:sz w:val="32"/>
           <w:szCs w:val="28"/>
         </w:rPr>
-        <w:tab/>
-      </w:r>
-      <w:r>
-        <w:rPr>
-          <w:rFonts w:ascii="Open Sans Light" w:hAnsi="Open Sans Light" w:cs="Open Sans Light"/>
-          <w:sz w:val="32"/>
-          <w:szCs w:val="28"/>
-        </w:rPr>
         <w:t xml:space="preserve">Fait à </w:t>
       </w:r>
       <w:r>
@@ -3102,7 +3412,15 @@
           <w:sz w:val="32"/>
           <w:szCs w:val="28"/>
         </w:rPr>
-        <w:t>Porto-Novo le 01Janvier2018</w:t>
+        <w:t xml:space="preserve">Porto-Novo le 01 Décembre </w:t>
+      </w:r>
+      <w:r>
+        <w:rPr>
+          <w:rFonts w:ascii="Open Sans Light" w:hAnsi="Open Sans Light" w:cs="Open Sans Light"/>
+          <w:sz w:val="32"/>
+          <w:szCs w:val="28"/>
+        </w:rPr>
+        <w:t>2018</w:t>
       </w:r>
       <w:r>
         <w:rPr>
@@ -3121,7 +3439,6 @@
           <w:rFonts w:ascii="Open Sans Light" w:hAnsi="Open Sans Light" w:cs="Open Sans Light"/>
           <w:sz w:val="28"/>
           <w:szCs w:val="26"/>
-          <w:lang w:val="en-US"/>
         </w:rPr>
       </w:pPr>
       <w:bookmarkStart w:id="0" w:name="_GoBack"/>
@@ -3170,7 +3487,7 @@
         <v:path o:extrusionok="f" gradientshapeok="t" o:connecttype="rect"/>
         <o:lock v:ext="edit" aspectratio="t"/>
       </v:shapetype>
-      <v:shape id="_x0000_i1028" type="#_x0000_t75" style="width:13.5pt;height:13.5pt" o:bullet="t">
+      <v:shape id="_x0000_i1043" type="#_x0000_t75" style="width:13.5pt;height:13.5pt" o:bullet="t">
         <v:imagedata r:id="rId1" o:title="BD21329_"/>
       </v:shape>
     </w:pict>
@@ -3634,6 +3951,119 @@
     </w:lvl>
   </w:abstractNum>
   <w:abstractNum w:abstractNumId="4">
+    <w:nsid w:val="386F4608"/>
+    <w:multiLevelType w:val="hybridMultilevel"/>
+    <w:tmpl w:val="A77853CA"/>
+    <w:lvl w:ilvl="0" w:tplc="AB8CB058">
+      <w:start w:val="2016"/>
+      <w:numFmt w:val="bullet"/>
+      <w:lvlText w:val="-"/>
+      <w:lvlJc w:val="left"/>
+      <w:pPr>
+        <w:ind w:left="1440" w:hanging="360"/>
+      </w:pPr>
+      <w:rPr>
+        <w:rFonts w:ascii="Open Sans Light" w:eastAsiaTheme="minorHAnsi" w:hAnsi="Open Sans Light" w:cs="Open Sans Light" w:hint="default"/>
+      </w:rPr>
+    </w:lvl>
+    <w:lvl w:ilvl="1" w:tplc="040C0003" w:tentative="1">
+      <w:start w:val="1"/>
+      <w:numFmt w:val="bullet"/>
+      <w:lvlText w:val="o"/>
+      <w:lvlJc w:val="left"/>
+      <w:pPr>
+        <w:ind w:left="2160" w:hanging="360"/>
+      </w:pPr>
+      <w:rPr>
+        <w:rFonts w:ascii="Courier New" w:hAnsi="Courier New" w:cs="Courier New" w:hint="default"/>
+      </w:rPr>
+    </w:lvl>
+    <w:lvl w:ilvl="2" w:tplc="040C0005" w:tentative="1">
+      <w:start w:val="1"/>
+      <w:numFmt w:val="bullet"/>
+      <w:lvlText w:val=""/>
+      <w:lvlJc w:val="left"/>
+      <w:pPr>
+        <w:ind w:left="2880" w:hanging="360"/>
+      </w:pPr>
+      <w:rPr>
+        <w:rFonts w:ascii="Wingdings" w:hAnsi="Wingdings" w:hint="default"/>
+      </w:rPr>
+    </w:lvl>
+    <w:lvl w:ilvl="3" w:tplc="040C0001" w:tentative="1">
+      <w:start w:val="1"/>
+      <w:numFmt w:val="bullet"/>
+      <w:lvlText w:val=""/>
+      <w:lvlJc w:val="left"/>
+      <w:pPr>
+        <w:ind w:left="3600" w:hanging="360"/>
+      </w:pPr>
+      <w:rPr>
+        <w:rFonts w:ascii="Symbol" w:hAnsi="Symbol" w:hint="default"/>
+      </w:rPr>
+    </w:lvl>
+    <w:lvl w:ilvl="4" w:tplc="040C0003" w:tentative="1">
+      <w:start w:val="1"/>
+      <w:numFmt w:val="bullet"/>
+      <w:lvlText w:val="o"/>
+      <w:lvlJc w:val="left"/>
+      <w:pPr>
+        <w:ind w:left="4320" w:hanging="360"/>
+      </w:pPr>
+      <w:rPr>
+        <w:rFonts w:ascii="Courier New" w:hAnsi="Courier New" w:cs="Courier New" w:hint="default"/>
+      </w:rPr>
+    </w:lvl>
+    <w:lvl w:ilvl="5" w:tplc="040C0005" w:tentative="1">
+      <w:start w:val="1"/>
+      <w:numFmt w:val="bullet"/>
+      <w:lvlText w:val=""/>
+      <w:lvlJc w:val="left"/>
+      <w:pPr>
+        <w:ind w:left="5040" w:hanging="360"/>
+      </w:pPr>
+      <w:rPr>
+        <w:rFonts w:ascii="Wingdings" w:hAnsi="Wingdings" w:hint="default"/>
+      </w:rPr>
+    </w:lvl>
+    <w:lvl w:ilvl="6" w:tplc="040C0001" w:tentative="1">
+      <w:start w:val="1"/>
+      <w:numFmt w:val="bullet"/>
+      <w:lvlText w:val=""/>
+      <w:lvlJc w:val="left"/>
+      <w:pPr>
+        <w:ind w:left="5760" w:hanging="360"/>
+      </w:pPr>
+      <w:rPr>
+        <w:rFonts w:ascii="Symbol" w:hAnsi="Symbol" w:hint="default"/>
+      </w:rPr>
+    </w:lvl>
+    <w:lvl w:ilvl="7" w:tplc="040C0003" w:tentative="1">
+      <w:start w:val="1"/>
+      <w:numFmt w:val="bullet"/>
+      <w:lvlText w:val="o"/>
+      <w:lvlJc w:val="left"/>
+      <w:pPr>
+        <w:ind w:left="6480" w:hanging="360"/>
+      </w:pPr>
+      <w:rPr>
+        <w:rFonts w:ascii="Courier New" w:hAnsi="Courier New" w:cs="Courier New" w:hint="default"/>
+      </w:rPr>
+    </w:lvl>
+    <w:lvl w:ilvl="8" w:tplc="040C0005" w:tentative="1">
+      <w:start w:val="1"/>
+      <w:numFmt w:val="bullet"/>
+      <w:lvlText w:val=""/>
+      <w:lvlJc w:val="left"/>
+      <w:pPr>
+        <w:ind w:left="7200" w:hanging="360"/>
+      </w:pPr>
+      <w:rPr>
+        <w:rFonts w:ascii="Wingdings" w:hAnsi="Wingdings" w:hint="default"/>
+      </w:rPr>
+    </w:lvl>
+  </w:abstractNum>
+  <w:abstractNum w:abstractNumId="5">
     <w:nsid w:val="3FFB3D2D"/>
     <w:multiLevelType w:val="hybridMultilevel"/>
     <w:tmpl w:val="67220E06"/>
@@ -3748,7 +4178,7 @@
       </w:rPr>
     </w:lvl>
   </w:abstractNum>
-  <w:abstractNum w:abstractNumId="5">
+  <w:abstractNum w:abstractNumId="6">
     <w:nsid w:val="5E3E3780"/>
     <w:multiLevelType w:val="hybridMultilevel"/>
     <w:tmpl w:val="E6E4404C"/>
@@ -3861,8 +4291,121 @@
       </w:rPr>
     </w:lvl>
   </w:abstractNum>
+  <w:abstractNum w:abstractNumId="7">
+    <w:nsid w:val="73AD14E1"/>
+    <w:multiLevelType w:val="hybridMultilevel"/>
+    <w:tmpl w:val="06D43C36"/>
+    <w:lvl w:ilvl="0" w:tplc="EA9E4FAC">
+      <w:start w:val="2018"/>
+      <w:numFmt w:val="bullet"/>
+      <w:lvlText w:val="-"/>
+      <w:lvlJc w:val="left"/>
+      <w:pPr>
+        <w:ind w:left="720" w:hanging="360"/>
+      </w:pPr>
+      <w:rPr>
+        <w:rFonts w:ascii="Open Sans Light" w:eastAsiaTheme="minorHAnsi" w:hAnsi="Open Sans Light" w:cs="Open Sans Light" w:hint="default"/>
+      </w:rPr>
+    </w:lvl>
+    <w:lvl w:ilvl="1" w:tplc="040C0003" w:tentative="1">
+      <w:start w:val="1"/>
+      <w:numFmt w:val="bullet"/>
+      <w:lvlText w:val="o"/>
+      <w:lvlJc w:val="left"/>
+      <w:pPr>
+        <w:ind w:left="1440" w:hanging="360"/>
+      </w:pPr>
+      <w:rPr>
+        <w:rFonts w:ascii="Courier New" w:hAnsi="Courier New" w:cs="Courier New" w:hint="default"/>
+      </w:rPr>
+    </w:lvl>
+    <w:lvl w:ilvl="2" w:tplc="040C0005" w:tentative="1">
+      <w:start w:val="1"/>
+      <w:numFmt w:val="bullet"/>
+      <w:lvlText w:val=""/>
+      <w:lvlJc w:val="left"/>
+      <w:pPr>
+        <w:ind w:left="2160" w:hanging="360"/>
+      </w:pPr>
+      <w:rPr>
+        <w:rFonts w:ascii="Wingdings" w:hAnsi="Wingdings" w:hint="default"/>
+      </w:rPr>
+    </w:lvl>
+    <w:lvl w:ilvl="3" w:tplc="040C0001" w:tentative="1">
+      <w:start w:val="1"/>
+      <w:numFmt w:val="bullet"/>
+      <w:lvlText w:val=""/>
+      <w:lvlJc w:val="left"/>
+      <w:pPr>
+        <w:ind w:left="2880" w:hanging="360"/>
+      </w:pPr>
+      <w:rPr>
+        <w:rFonts w:ascii="Symbol" w:hAnsi="Symbol" w:hint="default"/>
+      </w:rPr>
+    </w:lvl>
+    <w:lvl w:ilvl="4" w:tplc="040C0003" w:tentative="1">
+      <w:start w:val="1"/>
+      <w:numFmt w:val="bullet"/>
+      <w:lvlText w:val="o"/>
+      <w:lvlJc w:val="left"/>
+      <w:pPr>
+        <w:ind w:left="3600" w:hanging="360"/>
+      </w:pPr>
+      <w:rPr>
+        <w:rFonts w:ascii="Courier New" w:hAnsi="Courier New" w:cs="Courier New" w:hint="default"/>
+      </w:rPr>
+    </w:lvl>
+    <w:lvl w:ilvl="5" w:tplc="040C0005" w:tentative="1">
+      <w:start w:val="1"/>
+      <w:numFmt w:val="bullet"/>
+      <w:lvlText w:val=""/>
+      <w:lvlJc w:val="left"/>
+      <w:pPr>
+        <w:ind w:left="4320" w:hanging="360"/>
+      </w:pPr>
+      <w:rPr>
+        <w:rFonts w:ascii="Wingdings" w:hAnsi="Wingdings" w:hint="default"/>
+      </w:rPr>
+    </w:lvl>
+    <w:lvl w:ilvl="6" w:tplc="040C0001" w:tentative="1">
+      <w:start w:val="1"/>
+      <w:numFmt w:val="bullet"/>
+      <w:lvlText w:val=""/>
+      <w:lvlJc w:val="left"/>
+      <w:pPr>
+        <w:ind w:left="5040" w:hanging="360"/>
+      </w:pPr>
+      <w:rPr>
+        <w:rFonts w:ascii="Symbol" w:hAnsi="Symbol" w:hint="default"/>
+      </w:rPr>
+    </w:lvl>
+    <w:lvl w:ilvl="7" w:tplc="040C0003" w:tentative="1">
+      <w:start w:val="1"/>
+      <w:numFmt w:val="bullet"/>
+      <w:lvlText w:val="o"/>
+      <w:lvlJc w:val="left"/>
+      <w:pPr>
+        <w:ind w:left="5760" w:hanging="360"/>
+      </w:pPr>
+      <w:rPr>
+        <w:rFonts w:ascii="Courier New" w:hAnsi="Courier New" w:cs="Courier New" w:hint="default"/>
+      </w:rPr>
+    </w:lvl>
+    <w:lvl w:ilvl="8" w:tplc="040C0005" w:tentative="1">
+      <w:start w:val="1"/>
+      <w:numFmt w:val="bullet"/>
+      <w:lvlText w:val=""/>
+      <w:lvlJc w:val="left"/>
+      <w:pPr>
+        <w:ind w:left="6480" w:hanging="360"/>
+      </w:pPr>
+      <w:rPr>
+        <w:rFonts w:ascii="Wingdings" w:hAnsi="Wingdings" w:hint="default"/>
+      </w:rPr>
+    </w:lvl>
+  </w:abstractNum>
   <w:num w:numId="1">
-    <w:abstractNumId w:val="4"/>
+    <w:abstractNumId w:val="5"/>
   </w:num>
   <w:num w:numId="2">
     <w:abstractNumId w:val="3"/>
@@ -3877,7 +4420,13 @@
     <w:abstractNumId w:val="1"/>
   </w:num>
   <w:num w:numId="6">
-    <w:abstractNumId w:val="5"/>
+    <w:abstractNumId w:val="6"/>
+  </w:num>
+  <w:num w:numId="7">
+    <w:abstractNumId w:val="4"/>
+  </w:num>
+  <w:num w:numId="8">
+    <w:abstractNumId w:val="7"/>
   </w:num>
 </w:numbering>
 </file>
@@ -4043,6 +4592,29 @@
     <w:qFormat/>
     <w:rsid w:val="005C30F8"/>
   </w:style>
+  <w:style w:type="paragraph" w:styleId="Titre1">
+    <w:name w:val="heading 1"/>
+    <w:basedOn w:val="Normal"/>
+    <w:next w:val="Normal"/>
+    <w:link w:val="Titre1Car"/>
+    <w:uiPriority w:val="9"/>
+    <w:qFormat/>
+    <w:rsid w:val="00FB053C"/>
+    <w:pPr>
+      <w:keepNext/>
+      <w:keepLines/>
+      <w:spacing w:before="480" w:after="0"/>
+      <w:outlineLvl w:val="0"/>
+    </w:pPr>
+    <w:rPr>
+      <w:rFonts w:asciiTheme="majorHAnsi" w:eastAsiaTheme="majorEastAsia" w:hAnsiTheme="majorHAnsi" w:cstheme="majorBidi"/>
+      <w:b/>
+      <w:bCs/>
+      <w:color w:val="365F91" w:themeColor="accent1" w:themeShade="BF"/>
+      <w:sz w:val="28"/>
+      <w:szCs w:val="28"/>
+    </w:rPr>
+  </w:style>
   <w:style w:type="character" w:default="1" w:styleId="Policepardfaut">
     <w:name w:val="Default Paragraph Font"/>
     <w:uiPriority w:val="1"/>
@@ -4148,6 +4720,60 @@
         <w:right w:w="108" w:type="dxa"/>
       </w:tblCellMar>
     </w:tblPr>
+  </w:style>
+  <w:style w:type="character" w:customStyle="1" w:styleId="Titre1Car">
+    <w:name w:val="Titre 1 Car"/>
+    <w:basedOn w:val="Policepardfaut"/>
+    <w:link w:val="Titre1"/>
+    <w:uiPriority w:val="9"/>
+    <w:rsid w:val="00FB053C"/>
+    <w:rPr>
+      <w:rFonts w:asciiTheme="majorHAnsi" w:eastAsiaTheme="majorEastAsia" w:hAnsiTheme="majorHAnsi" w:cstheme="majorBidi"/>
+      <w:b/>
+      <w:bCs/>
+      <w:color w:val="365F91" w:themeColor="accent1" w:themeShade="BF"/>
+      <w:sz w:val="28"/>
+      <w:szCs w:val="28"/>
+    </w:rPr>
+  </w:style>
+  <w:style w:type="paragraph" w:styleId="Titre">
+    <w:name w:val="Title"/>
+    <w:basedOn w:val="Normal"/>
+    <w:next w:val="Normal"/>
+    <w:link w:val="TitreCar"/>
+    <w:uiPriority w:val="10"/>
+    <w:qFormat/>
+    <w:rsid w:val="00FB053C"/>
+    <w:pPr>
+      <w:pBdr>
+        <w:bottom w:val="single" w:sz="8" w:space="4" w:color="4F81BD" w:themeColor="accent1"/>
+      </w:pBdr>
+      <w:spacing w:after="300" w:line="240" w:lineRule="auto"/>
+      <w:contextualSpacing/>
+    </w:pPr>
+    <w:rPr>
+      <w:rFonts w:asciiTheme="majorHAnsi" w:eastAsiaTheme="majorEastAsia" w:hAnsiTheme="majorHAnsi" w:cstheme="majorBidi"/>
+      <w:color w:val="17365D" w:themeColor="text2" w:themeShade="BF"/>
+      <w:spacing w:val="5"/>
+      <w:kern w:val="28"/>
+      <w:sz w:val="52"/>
+      <w:szCs w:val="52"/>
+    </w:rPr>
+  </w:style>
+  <w:style w:type="character" w:customStyle="1" w:styleId="TitreCar">
+    <w:name w:val="Titre Car"/>
+    <w:basedOn w:val="Policepardfaut"/>
+    <w:link w:val="Titre"/>
+    <w:uiPriority w:val="10"/>
+    <w:rsid w:val="00FB053C"/>
+    <w:rPr>
+      <w:rFonts w:asciiTheme="majorHAnsi" w:eastAsiaTheme="majorEastAsia" w:hAnsiTheme="majorHAnsi" w:cstheme="majorBidi"/>
+      <w:color w:val="17365D" w:themeColor="text2" w:themeShade="BF"/>
+      <w:spacing w:val="5"/>
+      <w:kern w:val="28"/>
+      <w:sz w:val="52"/>
+      <w:szCs w:val="52"/>
+    </w:rPr>
   </w:style>
 </w:styles>
 </file>

</xml_diff>

<commit_message>
Added customer messaging app project
</commit_message>
<xml_diff>
--- a/CV_LOUEKE_Patrick.docx
+++ b/CV_LOUEKE_Patrick.docx
@@ -39,56 +39,6 @@
           <w:szCs w:val="28"/>
         </w:rPr>
         <w:t>UEKE Patrick Hermann</w:t>
-      </w:r>
-    </w:p>
-    <w:p>
-      <w:pPr>
-        <w:pStyle w:val="Paragraphedeliste"/>
-        <w:numPr>
-          <w:ilvl w:val="0"/>
-          <w:numId w:val="1"/>
-        </w:numPr>
-        <w:spacing w:line="360" w:lineRule="auto"/>
-        <w:jc w:val="both"/>
-        <w:rPr>
-          <w:rFonts w:ascii="Open Sans Light" w:hAnsi="Open Sans Light" w:cs="Open Sans Light"/>
-          <w:sz w:val="32"/>
-          <w:szCs w:val="28"/>
-        </w:rPr>
-      </w:pPr>
-      <w:r>
-        <w:rPr>
-          <w:rFonts w:ascii="Open Sans Light" w:hAnsi="Open Sans Light" w:cs="Open Sans Light"/>
-          <w:sz w:val="32"/>
-          <w:szCs w:val="28"/>
-        </w:rPr>
-        <w:t>Tél :</w:t>
-      </w:r>
-      <w:r>
-        <w:rPr>
-          <w:rFonts w:ascii="Open Sans Light" w:hAnsi="Open Sans Light" w:cs="Open Sans Light"/>
-          <w:sz w:val="32"/>
-          <w:szCs w:val="28"/>
-        </w:rPr>
-        <w:t xml:space="preserve"> +79967845528 (</w:t>
-      </w:r>
-      <w:proofErr w:type="spellStart"/>
-      <w:r>
-        <w:rPr>
-          <w:rFonts w:ascii="Open Sans Light" w:hAnsi="Open Sans Light" w:cs="Open Sans Light"/>
-          <w:sz w:val="32"/>
-          <w:szCs w:val="28"/>
-        </w:rPr>
-        <w:t>Whatsapp</w:t>
-      </w:r>
-      <w:proofErr w:type="spellEnd"/>
-      <w:r>
-        <w:rPr>
-          <w:rFonts w:ascii="Open Sans Light" w:hAnsi="Open Sans Light" w:cs="Open Sans Light"/>
-          <w:sz w:val="32"/>
-          <w:szCs w:val="28"/>
-        </w:rPr>
-        <w:t>)</w:t>
       </w:r>
     </w:p>
     <w:p>
@@ -659,35 +609,27 @@
           <w:sz w:val="32"/>
           <w:szCs w:val="28"/>
         </w:rPr>
-        <w:t xml:space="preserve">lécommunications du Bénin(ESTB), </w:t>
-      </w:r>
-      <w:r>
-        <w:rPr>
-          <w:rFonts w:ascii="Open Sans Light" w:hAnsi="Open Sans Light" w:cs="Open Sans Light"/>
+        <w:t>lécommunications du Bénin(ESTB), aboutissant à l’obtention d’un Diplôme de Technicien Supérieur en Télécoms (DTS),</w:t>
+      </w:r>
+    </w:p>
+    <w:p>
+      <w:pPr>
+        <w:spacing w:line="360" w:lineRule="auto"/>
+        <w:jc w:val="both"/>
+        <w:rPr>
+          <w:rFonts w:ascii="Open Sans Light" w:hAnsi="Open Sans Light" w:cs="Open Sans Light"/>
+          <w:sz w:val="32"/>
+          <w:szCs w:val="28"/>
+        </w:rPr>
+      </w:pPr>
+      <w:r>
+        <w:rPr>
+          <w:rFonts w:ascii="Open Sans Light" w:hAnsi="Open Sans Light" w:cs="Open Sans Light"/>
+          <w:b/>
           <w:sz w:val="32"/>
           <w:szCs w:val="28"/>
         </w:rPr>
         <w:lastRenderedPageBreak/>
-        <w:t>aboutissant à l’obtention d’un Diplôme de Technicien Supérieur en Télécoms (DTS),</w:t>
-      </w:r>
-    </w:p>
-    <w:p>
-      <w:pPr>
-        <w:spacing w:line="360" w:lineRule="auto"/>
-        <w:jc w:val="both"/>
-        <w:rPr>
-          <w:rFonts w:ascii="Open Sans Light" w:hAnsi="Open Sans Light" w:cs="Open Sans Light"/>
-          <w:sz w:val="32"/>
-          <w:szCs w:val="28"/>
-        </w:rPr>
-      </w:pPr>
-      <w:r>
-        <w:rPr>
-          <w:rFonts w:ascii="Open Sans Light" w:hAnsi="Open Sans Light" w:cs="Open Sans Light"/>
-          <w:b/>
-          <w:sz w:val="32"/>
-          <w:szCs w:val="28"/>
-        </w:rPr>
         <w:t>2014-2018</w:t>
       </w:r>
       <w:r>
@@ -2391,7 +2333,7 @@
           <w:sz w:val="32"/>
           <w:szCs w:val="28"/>
         </w:rPr>
-        <w:t>Application web de gestion des comptes pour SAHAM assurance</w:t>
+        <w:t>Création d’une application web de gestion et de management de site web de téléchargements.</w:t>
       </w:r>
     </w:p>
     <w:p>
@@ -2415,31 +2357,8 @@
           <w:sz w:val="32"/>
           <w:szCs w:val="28"/>
         </w:rPr>
-        <w:t>A</w:t>
-      </w:r>
-      <w:r>
-        <w:rPr>
-          <w:rFonts w:ascii="Open Sans Light" w:hAnsi="Open Sans Light" w:cs="Open Sans Light"/>
-          <w:sz w:val="32"/>
-          <w:szCs w:val="28"/>
-        </w:rPr>
-        <w:t>pplication</w:t>
-      </w:r>
-      <w:r>
-        <w:rPr>
-          <w:rFonts w:ascii="Open Sans Light" w:hAnsi="Open Sans Light" w:cs="Open Sans Light"/>
-          <w:sz w:val="32"/>
-          <w:szCs w:val="28"/>
-        </w:rPr>
-        <w:t>(desktop)</w:t>
-      </w:r>
-      <w:r>
-        <w:rPr>
-          <w:rFonts w:ascii="Open Sans Light" w:hAnsi="Open Sans Light" w:cs="Open Sans Light"/>
-          <w:sz w:val="32"/>
-          <w:szCs w:val="28"/>
-        </w:rPr>
-        <w:t xml:space="preserve"> de gestion du personnel,</w:t>
+        <w:lastRenderedPageBreak/>
+        <w:t>Application web de gestion des comptes pour SAHAM assurance</w:t>
       </w:r>
     </w:p>
     <w:p>
@@ -2463,48 +2382,31 @@
           <w:sz w:val="32"/>
           <w:szCs w:val="28"/>
         </w:rPr>
-        <w:lastRenderedPageBreak/>
-        <w:t>Mise</w:t>
-      </w:r>
-      <w:r>
-        <w:rPr>
-          <w:rFonts w:ascii="Open Sans Light" w:hAnsi="Open Sans Light" w:cs="Open Sans Light"/>
-          <w:sz w:val="32"/>
-          <w:szCs w:val="28"/>
-        </w:rPr>
-        <w:t xml:space="preserve"> en place et administration du</w:t>
-      </w:r>
-      <w:r>
-        <w:rPr>
-          <w:rFonts w:ascii="Open Sans Light" w:hAnsi="Open Sans Light" w:cs="Open Sans Light"/>
-          <w:sz w:val="32"/>
-          <w:szCs w:val="28"/>
-        </w:rPr>
-        <w:t>réseau</w:t>
-      </w:r>
-      <w:r>
-        <w:rPr>
-          <w:rFonts w:ascii="Open Sans Light" w:hAnsi="Open Sans Light" w:cs="Open Sans Light"/>
-          <w:sz w:val="32"/>
-          <w:szCs w:val="28"/>
-        </w:rPr>
-        <w:t xml:space="preserve"> avec Windows Server</w:t>
-      </w:r>
-      <w:r>
-        <w:rPr>
-          <w:rFonts w:ascii="Open Sans Light" w:hAnsi="Open Sans Light" w:cs="Open Sans Light"/>
-          <w:sz w:val="32"/>
-          <w:szCs w:val="28"/>
-        </w:rPr>
-        <w:t>,</w:t>
-      </w:r>
-      <w:r>
-        <w:rPr>
-          <w:rFonts w:ascii="Open Sans Light" w:hAnsi="Open Sans Light" w:cs="Open Sans Light"/>
-          <w:sz w:val="32"/>
-          <w:szCs w:val="28"/>
-        </w:rPr>
-        <w:t xml:space="preserve"> Active Directory</w:t>
+        <w:t>A</w:t>
+      </w:r>
+      <w:r>
+        <w:rPr>
+          <w:rFonts w:ascii="Open Sans Light" w:hAnsi="Open Sans Light" w:cs="Open Sans Light"/>
+          <w:sz w:val="32"/>
+          <w:szCs w:val="28"/>
+        </w:rPr>
+        <w:t>pplication</w:t>
+      </w:r>
+      <w:r>
+        <w:rPr>
+          <w:rFonts w:ascii="Open Sans Light" w:hAnsi="Open Sans Light" w:cs="Open Sans Light"/>
+          <w:sz w:val="32"/>
+          <w:szCs w:val="28"/>
+        </w:rPr>
+        <w:t>(desktop)</w:t>
+      </w:r>
+      <w:r>
+        <w:rPr>
+          <w:rFonts w:ascii="Open Sans Light" w:hAnsi="Open Sans Light" w:cs="Open Sans Light"/>
+          <w:sz w:val="32"/>
+          <w:szCs w:val="28"/>
+        </w:rPr>
+        <w:t xml:space="preserve"> de gestion du personnel,</w:t>
       </w:r>
     </w:p>
     <w:p>
@@ -2528,18 +2430,48 @@
           <w:sz w:val="32"/>
           <w:szCs w:val="28"/>
         </w:rPr>
-        <w:t xml:space="preserve">Mise en place d’un système de contrôle d’accès via RFID sous </w:t>
-      </w:r>
-      <w:proofErr w:type="spellStart"/>
-      <w:r>
-        <w:rPr>
-          <w:rFonts w:ascii="Open Sans Light" w:hAnsi="Open Sans Light" w:cs="Open Sans Light"/>
-          <w:sz w:val="32"/>
-          <w:szCs w:val="28"/>
-        </w:rPr>
-        <w:t>Arduino</w:t>
-      </w:r>
-      <w:proofErr w:type="spellEnd"/>
+        <w:t>Mise</w:t>
+      </w:r>
+      <w:r>
+        <w:rPr>
+          <w:rFonts w:ascii="Open Sans Light" w:hAnsi="Open Sans Light" w:cs="Open Sans Light"/>
+          <w:sz w:val="32"/>
+          <w:szCs w:val="28"/>
+        </w:rPr>
+        <w:t xml:space="preserve"> en place et administration du</w:t>
+      </w:r>
+      <w:r>
+        <w:rPr>
+          <w:rFonts w:ascii="Open Sans Light" w:hAnsi="Open Sans Light" w:cs="Open Sans Light"/>
+          <w:sz w:val="32"/>
+          <w:szCs w:val="28"/>
+        </w:rPr>
+        <w:t>réseau</w:t>
+      </w:r>
+      <w:r>
+        <w:rPr>
+          <w:rFonts w:ascii="Open Sans Light" w:hAnsi="Open Sans Light" w:cs="Open Sans Light"/>
+          <w:sz w:val="32"/>
+          <w:szCs w:val="28"/>
+        </w:rPr>
+        <w:t xml:space="preserve"> avec Windows Server</w:t>
+      </w:r>
+      <w:r>
+        <w:rPr>
+          <w:rFonts w:ascii="Open Sans Light" w:hAnsi="Open Sans Light" w:cs="Open Sans Light"/>
+          <w:sz w:val="32"/>
+          <w:szCs w:val="28"/>
+        </w:rPr>
+        <w:t>,</w:t>
+      </w:r>
+      <w:r>
+        <w:rPr>
+          <w:rFonts w:ascii="Open Sans Light" w:hAnsi="Open Sans Light" w:cs="Open Sans Light"/>
+          <w:sz w:val="32"/>
+          <w:szCs w:val="28"/>
+        </w:rPr>
+        <w:t xml:space="preserve"> Active Directory</w:t>
+      </w:r>
     </w:p>
     <w:p>
       <w:pPr>
@@ -2562,16 +2494,18 @@
           <w:sz w:val="32"/>
           <w:szCs w:val="28"/>
         </w:rPr>
-        <w:t>Mise en place des règles de sécurité au sein du ré</w:t>
-      </w:r>
-      <w:r>
-        <w:rPr>
-          <w:rFonts w:ascii="Open Sans Light" w:hAnsi="Open Sans Light" w:cs="Open Sans Light"/>
-          <w:sz w:val="32"/>
-          <w:szCs w:val="28"/>
-        </w:rPr>
-        <w:t>seau,</w:t>
-      </w:r>
+        <w:t xml:space="preserve">Mise en place d’un système de contrôle d’accès via RFID sous </w:t>
+      </w:r>
+      <w:proofErr w:type="spellStart"/>
+      <w:r>
+        <w:rPr>
+          <w:rFonts w:ascii="Open Sans Light" w:hAnsi="Open Sans Light" w:cs="Open Sans Light"/>
+          <w:sz w:val="32"/>
+          <w:szCs w:val="28"/>
+        </w:rPr>
+        <w:t>Arduino</w:t>
+      </w:r>
+      <w:proofErr w:type="spellEnd"/>
     </w:p>
     <w:p>
       <w:pPr>
@@ -2594,31 +2528,15 @@
           <w:sz w:val="32"/>
           <w:szCs w:val="28"/>
         </w:rPr>
-        <w:t xml:space="preserve">Desktop Application </w:t>
-      </w:r>
-      <w:r>
-        <w:rPr>
-          <w:rFonts w:ascii="Open Sans Light" w:hAnsi="Open Sans Light" w:cs="Open Sans Light"/>
-          <w:sz w:val="32"/>
-          <w:szCs w:val="28"/>
-        </w:rPr>
-        <w:t xml:space="preserve">de génération d’épreuves d’examens pour l’Université </w:t>
-      </w:r>
-      <w:r>
-        <w:rPr>
-          <w:rFonts w:ascii="Open Sans Light" w:hAnsi="Open Sans Light" w:cs="Open Sans Light"/>
-          <w:sz w:val="32"/>
-          <w:szCs w:val="28"/>
-        </w:rPr>
-        <w:t>des télécommunications</w:t>
-      </w:r>
-      <w:r>
-        <w:rPr>
-          <w:rFonts w:ascii="Open Sans Light" w:hAnsi="Open Sans Light" w:cs="Open Sans Light"/>
-          <w:sz w:val="32"/>
-          <w:szCs w:val="28"/>
-        </w:rPr>
-        <w:t xml:space="preserve"> de Saint Petersburg</w:t>
+        <w:t>Mise en place des règles de sécurité au sein du ré</w:t>
+      </w:r>
+      <w:r>
+        <w:rPr>
+          <w:rFonts w:ascii="Open Sans Light" w:hAnsi="Open Sans Light" w:cs="Open Sans Light"/>
+          <w:sz w:val="32"/>
+          <w:szCs w:val="28"/>
+        </w:rPr>
+        <w:t>seau,</w:t>
       </w:r>
     </w:p>
     <w:p>
@@ -2642,7 +2560,31 @@
           <w:sz w:val="32"/>
           <w:szCs w:val="28"/>
         </w:rPr>
-        <w:t xml:space="preserve">Projet d’implémentation d’un réseau WIMAX </w:t>
+        <w:t xml:space="preserve">Desktop Application </w:t>
+      </w:r>
+      <w:r>
+        <w:rPr>
+          <w:rFonts w:ascii="Open Sans Light" w:hAnsi="Open Sans Light" w:cs="Open Sans Light"/>
+          <w:sz w:val="32"/>
+          <w:szCs w:val="28"/>
+        </w:rPr>
+        <w:t xml:space="preserve">de génération d’épreuves d’examens pour l’Université </w:t>
+      </w:r>
+      <w:r>
+        <w:rPr>
+          <w:rFonts w:ascii="Open Sans Light" w:hAnsi="Open Sans Light" w:cs="Open Sans Light"/>
+          <w:sz w:val="32"/>
+          <w:szCs w:val="28"/>
+        </w:rPr>
+        <w:t>des télécommunications</w:t>
+      </w:r>
+      <w:r>
+        <w:rPr>
+          <w:rFonts w:ascii="Open Sans Light" w:hAnsi="Open Sans Light" w:cs="Open Sans Light"/>
+          <w:sz w:val="32"/>
+          <w:szCs w:val="28"/>
+        </w:rPr>
+        <w:t xml:space="preserve"> de Saint Petersburg</w:t>
       </w:r>
     </w:p>
     <w:p>
@@ -2666,15 +2608,7 @@
           <w:sz w:val="32"/>
           <w:szCs w:val="28"/>
         </w:rPr>
-        <w:t>Projet d’implémentation d’un réseau Wifi dans une université</w:t>
-      </w:r>
-      <w:r>
-        <w:rPr>
-          <w:rFonts w:ascii="Open Sans Light" w:hAnsi="Open Sans Light" w:cs="Open Sans Light"/>
-          <w:sz w:val="32"/>
-          <w:szCs w:val="28"/>
-        </w:rPr>
-        <w:t>.</w:t>
+        <w:t xml:space="preserve">Projet d’implémentation d’un réseau WIMAX </w:t>
       </w:r>
     </w:p>
     <w:p>
@@ -2698,99 +2632,15 @@
           <w:sz w:val="32"/>
           <w:szCs w:val="28"/>
         </w:rPr>
-        <w:t>Application web de gestion de la présence des étudiants dans une université.</w:t>
-      </w:r>
-    </w:p>
-    <w:p>
-      <w:pPr>
-        <w:pStyle w:val="Paragraphedeliste"/>
-        <w:spacing w:line="360" w:lineRule="auto"/>
-        <w:ind w:left="1428"/>
-        <w:jc w:val="both"/>
-        <w:rPr>
-          <w:rFonts w:ascii="Open Sans Light" w:hAnsi="Open Sans Light" w:cs="Open Sans Light"/>
-          <w:sz w:val="32"/>
-          <w:szCs w:val="28"/>
-        </w:rPr>
-      </w:pPr>
-    </w:p>
-    <w:p>
-      <w:pPr>
-        <w:pStyle w:val="Titre"/>
-        <w:rPr>
-          <w:rFonts w:ascii="Open Sans Light" w:hAnsi="Open Sans Light" w:cs="Open Sans Light"/>
-        </w:rPr>
-      </w:pPr>
-      <w:r>
-        <w:rPr>
-          <w:rFonts w:ascii="Open Sans Light" w:hAnsi="Open Sans Light" w:cs="Open Sans Light"/>
-        </w:rPr>
-        <w:t>Portfolio</w:t>
-      </w:r>
-    </w:p>
-    <w:p>
-      <w:pPr>
-        <w:spacing w:line="360" w:lineRule="auto"/>
-        <w:jc w:val="both"/>
-        <w:rPr>
-          <w:rFonts w:ascii="Open Sans Light" w:hAnsi="Open Sans Light" w:cs="Open Sans Light"/>
-          <w:b/>
-          <w:sz w:val="32"/>
-          <w:szCs w:val="28"/>
-          <w:u w:val="single"/>
-        </w:rPr>
-      </w:pPr>
-      <w:r>
-        <w:rPr>
-          <w:rFonts w:ascii="Open Sans Light" w:hAnsi="Open Sans Light" w:cs="Open Sans Light"/>
-          <w:sz w:val="32"/>
-          <w:szCs w:val="28"/>
-        </w:rPr>
-        <w:t xml:space="preserve">N’hésitez pas </w:t>
-      </w:r>
-      <w:proofErr w:type="gramStart"/>
-      <w:r>
-        <w:rPr>
-          <w:rFonts w:ascii="Open Sans Light" w:hAnsi="Open Sans Light" w:cs="Open Sans Light"/>
-          <w:sz w:val="32"/>
-          <w:szCs w:val="28"/>
-        </w:rPr>
-        <w:t>a</w:t>
-      </w:r>
-      <w:proofErr w:type="gramEnd"/>
-      <w:r>
-        <w:rPr>
-          <w:rFonts w:ascii="Open Sans Light" w:hAnsi="Open Sans Light" w:cs="Open Sans Light"/>
-          <w:sz w:val="32"/>
-          <w:szCs w:val="28"/>
-        </w:rPr>
-        <w:t xml:space="preserve"> faire un tour sur mon site web personnel contenant plus de détails par rapport a ma carrière de </w:t>
-      </w:r>
-      <w:proofErr w:type="spellStart"/>
-      <w:r>
-        <w:rPr>
-          <w:rFonts w:ascii="Open Sans Light" w:hAnsi="Open Sans Light" w:cs="Open Sans Light"/>
-          <w:sz w:val="32"/>
-          <w:szCs w:val="28"/>
-        </w:rPr>
-        <w:t>developpeur</w:t>
-      </w:r>
-      <w:proofErr w:type="spellEnd"/>
-      <w:r>
-        <w:rPr>
-          <w:rFonts w:ascii="Open Sans Light" w:hAnsi="Open Sans Light" w:cs="Open Sans Light"/>
-          <w:sz w:val="32"/>
-          <w:szCs w:val="28"/>
-        </w:rPr>
-        <w:t xml:space="preserve"> web</w:t>
-      </w:r>
-      <w:r>
-        <w:rPr>
-          <w:rFonts w:ascii="Open Sans Light" w:hAnsi="Open Sans Light" w:cs="Open Sans Light"/>
-          <w:sz w:val="32"/>
-          <w:szCs w:val="28"/>
-        </w:rPr>
-        <w:t xml:space="preserve">                                               </w:t>
+        <w:t>Projet d’implémentation d’un réseau Wifi dans une université</w:t>
+      </w:r>
+      <w:r>
+        <w:rPr>
+          <w:rFonts w:ascii="Open Sans Light" w:hAnsi="Open Sans Light" w:cs="Open Sans Light"/>
+          <w:sz w:val="32"/>
+          <w:szCs w:val="28"/>
+        </w:rPr>
+        <w:t>.</w:t>
       </w:r>
     </w:p>
     <w:p>
@@ -2814,41 +2664,162 @@
           <w:sz w:val="32"/>
           <w:szCs w:val="28"/>
         </w:rPr>
+        <w:t>Application web de gestion de la présence des étudiants dans une université.</w:t>
+      </w:r>
+    </w:p>
+    <w:p>
+      <w:pPr>
+        <w:pStyle w:val="Paragraphedeliste"/>
+        <w:spacing w:line="360" w:lineRule="auto"/>
+        <w:ind w:left="1428"/>
+        <w:jc w:val="both"/>
+        <w:rPr>
+          <w:rFonts w:ascii="Open Sans Light" w:hAnsi="Open Sans Light" w:cs="Open Sans Light"/>
+          <w:sz w:val="32"/>
+          <w:szCs w:val="28"/>
+        </w:rPr>
+      </w:pPr>
+    </w:p>
+    <w:p>
+      <w:pPr>
+        <w:pStyle w:val="Paragraphedeliste"/>
+        <w:spacing w:line="360" w:lineRule="auto"/>
+        <w:ind w:left="1428"/>
+        <w:jc w:val="both"/>
+        <w:rPr>
+          <w:rFonts w:ascii="Open Sans Light" w:hAnsi="Open Sans Light" w:cs="Open Sans Light"/>
+          <w:sz w:val="32"/>
+          <w:szCs w:val="28"/>
+        </w:rPr>
+      </w:pPr>
+    </w:p>
+    <w:p>
+      <w:pPr>
+        <w:pStyle w:val="Paragraphedeliste"/>
+        <w:spacing w:line="360" w:lineRule="auto"/>
+        <w:ind w:left="1428"/>
+        <w:jc w:val="both"/>
+        <w:rPr>
+          <w:rFonts w:ascii="Open Sans Light" w:hAnsi="Open Sans Light" w:cs="Open Sans Light"/>
+          <w:sz w:val="32"/>
+          <w:szCs w:val="28"/>
+        </w:rPr>
+      </w:pPr>
+    </w:p>
+    <w:p>
+      <w:pPr>
+        <w:pStyle w:val="Titre"/>
+        <w:rPr>
+          <w:rFonts w:ascii="Open Sans Light" w:hAnsi="Open Sans Light" w:cs="Open Sans Light"/>
+        </w:rPr>
+      </w:pPr>
+      <w:r>
+        <w:rPr>
+          <w:rFonts w:ascii="Open Sans Light" w:hAnsi="Open Sans Light" w:cs="Open Sans Light"/>
+        </w:rPr>
+        <w:lastRenderedPageBreak/>
+        <w:t>Portfolio</w:t>
+      </w:r>
+    </w:p>
+    <w:p>
+      <w:pPr>
+        <w:spacing w:line="360" w:lineRule="auto"/>
+        <w:jc w:val="both"/>
+        <w:rPr>
+          <w:rFonts w:ascii="Open Sans Light" w:hAnsi="Open Sans Light" w:cs="Open Sans Light"/>
+          <w:b/>
+          <w:sz w:val="32"/>
+          <w:szCs w:val="28"/>
+          <w:u w:val="single"/>
+        </w:rPr>
+      </w:pPr>
+      <w:r>
+        <w:rPr>
+          <w:rFonts w:ascii="Open Sans Light" w:hAnsi="Open Sans Light" w:cs="Open Sans Light"/>
+          <w:sz w:val="32"/>
+          <w:szCs w:val="28"/>
+        </w:rPr>
+        <w:t xml:space="preserve">N’hésitez pas </w:t>
+      </w:r>
+      <w:proofErr w:type="gramStart"/>
+      <w:r>
+        <w:rPr>
+          <w:rFonts w:ascii="Open Sans Light" w:hAnsi="Open Sans Light" w:cs="Open Sans Light"/>
+          <w:sz w:val="32"/>
+          <w:szCs w:val="28"/>
+        </w:rPr>
+        <w:t>a</w:t>
+      </w:r>
+      <w:proofErr w:type="gramEnd"/>
+      <w:r>
+        <w:rPr>
+          <w:rFonts w:ascii="Open Sans Light" w:hAnsi="Open Sans Light" w:cs="Open Sans Light"/>
+          <w:sz w:val="32"/>
+          <w:szCs w:val="28"/>
+        </w:rPr>
+        <w:t xml:space="preserve"> faire un tour sur mon site web personnel contenant plus de détails par rapport a ma carrière de </w:t>
+      </w:r>
+      <w:proofErr w:type="spellStart"/>
+      <w:r>
+        <w:rPr>
+          <w:rFonts w:ascii="Open Sans Light" w:hAnsi="Open Sans Light" w:cs="Open Sans Light"/>
+          <w:sz w:val="32"/>
+          <w:szCs w:val="28"/>
+        </w:rPr>
+        <w:t>developpeur</w:t>
+      </w:r>
+      <w:proofErr w:type="spellEnd"/>
+      <w:r>
+        <w:rPr>
+          <w:rFonts w:ascii="Open Sans Light" w:hAnsi="Open Sans Light" w:cs="Open Sans Light"/>
+          <w:sz w:val="32"/>
+          <w:szCs w:val="28"/>
+        </w:rPr>
+        <w:t xml:space="preserve"> web</w:t>
+      </w:r>
+      <w:r>
+        <w:rPr>
+          <w:rFonts w:ascii="Open Sans Light" w:hAnsi="Open Sans Light" w:cs="Open Sans Light"/>
+          <w:sz w:val="32"/>
+          <w:szCs w:val="28"/>
+        </w:rPr>
+        <w:t xml:space="preserve">                                               </w:t>
+      </w:r>
+    </w:p>
+    <w:p>
+      <w:pPr>
+        <w:pStyle w:val="Paragraphedeliste"/>
+        <w:numPr>
+          <w:ilvl w:val="0"/>
+          <w:numId w:val="6"/>
+        </w:numPr>
+        <w:spacing w:line="360" w:lineRule="auto"/>
+        <w:jc w:val="both"/>
+        <w:rPr>
+          <w:rFonts w:ascii="Open Sans Light" w:hAnsi="Open Sans Light" w:cs="Open Sans Light"/>
+          <w:sz w:val="32"/>
+          <w:szCs w:val="28"/>
+        </w:rPr>
+      </w:pPr>
+      <w:r>
+        <w:rPr>
+          <w:rFonts w:ascii="Open Sans Light" w:hAnsi="Open Sans Light" w:cs="Open Sans Light"/>
+          <w:sz w:val="32"/>
+          <w:szCs w:val="28"/>
+        </w:rPr>
         <w:t xml:space="preserve">Visiter mon portfolio : </w:t>
       </w:r>
-      <w:r>
-        <w:rPr>
-          <w:rFonts w:ascii="Open Sans Light" w:hAnsi="Open Sans Light" w:cs="Open Sans Light"/>
-        </w:rPr>
-        <w:fldChar w:fldCharType="begin"/>
-      </w:r>
-      <w:r>
-        <w:rPr>
-          <w:rFonts w:ascii="Open Sans Light" w:hAnsi="Open Sans Light" w:cs="Open Sans Light"/>
-        </w:rPr>
-        <w:instrText>HYPERLINK "https://scanf6.github.io"</w:instrText>
-      </w:r>
-      <w:r>
-        <w:rPr>
-          <w:rFonts w:ascii="Open Sans Light" w:hAnsi="Open Sans Light" w:cs="Open Sans Light"/>
-        </w:rPr>
-        <w:fldChar w:fldCharType="separate"/>
-      </w:r>
-      <w:r>
-        <w:rPr>
-          <w:rStyle w:val="Lienhypertexte"/>
-          <w:rFonts w:ascii="Open Sans Light" w:hAnsi="Open Sans Light" w:cs="Open Sans Light"/>
-          <w:sz w:val="32"/>
-          <w:szCs w:val="28"/>
-        </w:rPr>
-        <w:t>https://scanf6.github.io</w:t>
-      </w:r>
-      <w:r>
-        <w:rPr>
-          <w:rFonts w:ascii="Open Sans Light" w:hAnsi="Open Sans Light" w:cs="Open Sans Light"/>
-        </w:rPr>
-        <w:fldChar w:fldCharType="end"/>
-      </w:r>
+      <w:hyperlink r:id="rId5" w:history="1">
+        <w:r>
+          <w:rPr>
+            <w:rStyle w:val="Lienhypertexte"/>
+            <w:rFonts w:ascii="Open Sans Light" w:hAnsi="Open Sans Light" w:cs="Open Sans Light"/>
+            <w:sz w:val="32"/>
+            <w:szCs w:val="28"/>
+          </w:rPr>
+          <w:t>https://scanf6.github.io</w:t>
+        </w:r>
+      </w:hyperlink>
     </w:p>
     <w:p>
       <w:pPr>
@@ -2861,7 +2832,6 @@
         <w:rPr>
           <w:rFonts w:ascii="Open Sans Light" w:hAnsi="Open Sans Light" w:cs="Open Sans Light"/>
         </w:rPr>
-        <w:lastRenderedPageBreak/>
         <w:t>Langues</w:t>
       </w:r>
     </w:p>
@@ -3487,7 +3457,7 @@
         <v:path o:extrusionok="f" gradientshapeok="t" o:connecttype="rect"/>
         <o:lock v:ext="edit" aspectratio="t"/>
       </v:shapetype>
-      <v:shape id="_x0000_i1043" type="#_x0000_t75" style="width:13.5pt;height:13.5pt" o:bullet="t">
+      <v:shape id="_x0000_i1028" type="#_x0000_t75" style="width:13.5pt;height:13.5pt" o:bullet="t">
         <v:imagedata r:id="rId1" o:title="BD21329_"/>
       </v:shape>
     </w:pict>

</xml_diff>